<commit_message>
done did fucked up
</commit_message>
<xml_diff>
--- a/gps term paper outline.docx
+++ b/gps term paper outline.docx
@@ -10,13 +10,8 @@
           <w:numId w:val="1"/>
         </w:numPr>
       </w:pPr>
-      <w:proofErr w:type="spellStart"/>
-      <w:r>
-        <w:t>Libration</w:t>
-      </w:r>
-      <w:proofErr w:type="spellEnd"/>
-      <w:r>
-        <w:t xml:space="preserve"> Point Navigation Concepts Supporting the Vision for Space Exploration</w:t>
+      <w:r>
+        <w:t>Libration Point Navigation Concepts Supporting the Vision for Space Exploration</w:t>
       </w:r>
     </w:p>
     <w:p>
@@ -45,56 +40,19 @@
         </w:numPr>
       </w:pPr>
       <w:r>
-        <w:t xml:space="preserve">Examines navigation accuracy achievable for lunar exploration, using a </w:t>
-      </w:r>
-      <w:proofErr w:type="spellStart"/>
-      <w:r>
-        <w:t>nav</w:t>
-      </w:r>
-      <w:proofErr w:type="spellEnd"/>
-      <w:r>
-        <w:t xml:space="preserve"> sat at a </w:t>
-      </w:r>
-      <w:proofErr w:type="spellStart"/>
-      <w:r>
-        <w:t>libration</w:t>
-      </w:r>
-      <w:proofErr w:type="spellEnd"/>
-      <w:r>
-        <w:t xml:space="preserve"> point, augmented by </w:t>
-      </w:r>
-      <w:proofErr w:type="spellStart"/>
-      <w:r>
-        <w:t>gps</w:t>
-      </w:r>
-      <w:proofErr w:type="spellEnd"/>
-    </w:p>
-    <w:p>
-      <w:pPr>
-        <w:pStyle w:val="ListParagraph"/>
-        <w:numPr>
-          <w:ilvl w:val="1"/>
-          <w:numId w:val="1"/>
-        </w:numPr>
-      </w:pPr>
-      <w:r>
-        <w:t xml:space="preserve">Compare </w:t>
-      </w:r>
-      <w:proofErr w:type="spellStart"/>
-      <w:r>
-        <w:t>libration</w:t>
-      </w:r>
-      <w:proofErr w:type="spellEnd"/>
-      <w:r>
-        <w:t xml:space="preserve"> to lunar orbit for </w:t>
-      </w:r>
-      <w:proofErr w:type="spellStart"/>
-      <w:r>
-        <w:t>nav</w:t>
-      </w:r>
-      <w:proofErr w:type="spellEnd"/>
-      <w:r>
-        <w:t xml:space="preserve"> relay architectures</w:t>
+        <w:t>Examines navigation accuracy achievable for lunar exploration, using a nav sat at a libration point, augmented by gps</w:t>
+      </w:r>
+    </w:p>
+    <w:p>
+      <w:pPr>
+        <w:pStyle w:val="ListParagraph"/>
+        <w:numPr>
+          <w:ilvl w:val="1"/>
+          <w:numId w:val="1"/>
+        </w:numPr>
+      </w:pPr>
+      <w:r>
+        <w:t>Compare libration to lunar orbit for nav relay architectures</w:t>
       </w:r>
     </w:p>
     <w:p>
@@ -113,17 +71,251 @@
       <w:pPr>
         <w:pStyle w:val="ListParagraph"/>
         <w:numPr>
+          <w:ilvl w:val="1"/>
+          <w:numId w:val="1"/>
+        </w:numPr>
+      </w:pPr>
+      <w:r>
+        <w:t>Comparison of 3 lunar navigation constellations(see table for delta v costs &amp; space loss)</w:t>
+      </w:r>
+    </w:p>
+    <w:p>
+      <w:pPr>
+        <w:pStyle w:val="ListParagraph"/>
+        <w:numPr>
+          <w:ilvl w:val="2"/>
+          <w:numId w:val="1"/>
+        </w:numPr>
+      </w:pPr>
+      <w:r>
+        <w:t>Elliptical lunar orbits (6 sats)</w:t>
+      </w:r>
+    </w:p>
+    <w:p>
+      <w:pPr>
+        <w:pStyle w:val="ListParagraph"/>
+        <w:numPr>
+          <w:ilvl w:val="2"/>
+          <w:numId w:val="1"/>
+        </w:numPr>
+      </w:pPr>
+      <w:r>
+        <w:t>Circular lunar orbits (6 sats)</w:t>
+      </w:r>
+    </w:p>
+    <w:p>
+      <w:pPr>
+        <w:pStyle w:val="ListParagraph"/>
+        <w:numPr>
+          <w:ilvl w:val="2"/>
+          <w:numId w:val="1"/>
+        </w:numPr>
+      </w:pPr>
+      <w:r>
+        <w:t>Large lissajous at EML2 (4 sats)</w:t>
+      </w:r>
+    </w:p>
+    <w:p>
+      <w:pPr>
+        <w:pStyle w:val="ListParagraph"/>
+        <w:numPr>
+          <w:ilvl w:val="1"/>
+          <w:numId w:val="1"/>
+        </w:numPr>
+      </w:pPr>
+      <w:r>
+        <w:t>GPS availability durin TLI</w:t>
+      </w:r>
+    </w:p>
+    <w:p>
+      <w:pPr>
+        <w:pStyle w:val="ListParagraph"/>
+        <w:numPr>
+          <w:ilvl w:val="2"/>
+          <w:numId w:val="1"/>
+        </w:numPr>
+      </w:pPr>
+      <w:r>
+        <w:t>Baseline case</w:t>
+      </w:r>
+    </w:p>
+    <w:p>
+      <w:pPr>
+        <w:pStyle w:val="ListParagraph"/>
+        <w:numPr>
+          <w:ilvl w:val="3"/>
+          <w:numId w:val="1"/>
+        </w:numPr>
+      </w:pPr>
+      <w:r>
+        <w:t>Acquisition/tracking of 25 dBHz(-184 dBWatts min ambient power), 10 dB antenna, also considered cases of 18 dbHz and 11dBHz</w:t>
+      </w:r>
+    </w:p>
+    <w:p>
+      <w:pPr>
+        <w:pStyle w:val="ListParagraph"/>
+        <w:numPr>
+          <w:ilvl w:val="3"/>
+          <w:numId w:val="1"/>
+        </w:numPr>
+      </w:pPr>
+      <w:r>
+        <w:t>Geometric ubstruction from earth assumes constant 6378.14 km and 50 km atmosphere mask</w:t>
+      </w:r>
+    </w:p>
+    <w:p>
+      <w:pPr>
+        <w:pStyle w:val="ListParagraph"/>
+        <w:numPr>
+          <w:ilvl w:val="3"/>
+          <w:numId w:val="1"/>
+        </w:numPr>
+      </w:pPr>
+      <w:r>
+        <w:t>Single frequency L1 C/A code, transmitter power assumed to be block II/IIA GPS sats</w:t>
+      </w:r>
+    </w:p>
+    <w:p>
+      <w:pPr>
+        <w:pStyle w:val="ListParagraph"/>
+        <w:numPr>
+          <w:ilvl w:val="2"/>
+          <w:numId w:val="1"/>
+        </w:numPr>
+      </w:pPr>
+      <w:r>
+        <w:t>Typically, 2 or more sats in view out to 18 earth radii, after which rarely more than 2, never more than 3</w:t>
+      </w:r>
+    </w:p>
+    <w:p>
+      <w:pPr>
+        <w:pStyle w:val="ListParagraph"/>
+        <w:numPr>
+          <w:ilvl w:val="2"/>
+          <w:numId w:val="1"/>
+        </w:numPr>
+      </w:pPr>
+      <w:r>
+        <w:t>Near l1 only 1 sat is typical for baseline case, with significant improvement when using 11dBHz receiver</w:t>
+      </w:r>
+    </w:p>
+    <w:p>
+      <w:pPr>
+        <w:pStyle w:val="ListParagraph"/>
+        <w:numPr>
+          <w:ilvl w:val="1"/>
+          <w:numId w:val="1"/>
+        </w:numPr>
+      </w:pPr>
+      <w:r>
+        <w:t>Navigation analysis</w:t>
+      </w:r>
+    </w:p>
+    <w:p>
+      <w:pPr>
+        <w:pStyle w:val="ListParagraph"/>
+        <w:numPr>
+          <w:ilvl w:val="2"/>
+          <w:numId w:val="1"/>
+        </w:numPr>
+      </w:pPr>
+      <w:r>
+        <w:t>Done using GEONS(an EKF), measurement model includes GPS with other sensors/comms, sate vector includes position/velocity (absolute or relative), drag/radiation pressure corrections</w:t>
+      </w:r>
+    </w:p>
+    <w:p>
+      <w:pPr>
+        <w:pStyle w:val="ListParagraph"/>
+        <w:numPr>
+          <w:ilvl w:val="2"/>
+          <w:numId w:val="1"/>
+        </w:numPr>
+      </w:pPr>
+      <w:r>
+        <w:t>With 1-way Doppler and gps pseudorange,accuracies within 1 km and 5cm/sec were feasible</w:t>
+      </w:r>
+    </w:p>
+    <w:p>
+      <w:pPr>
+        <w:pStyle w:val="ListParagraph"/>
+        <w:numPr>
           <w:ilvl w:val="0"/>
           <w:numId w:val="1"/>
         </w:numPr>
       </w:pPr>
-      <w:proofErr w:type="spellStart"/>
-      <w:r>
-        <w:t>En</w:t>
-      </w:r>
-      <w:proofErr w:type="spellEnd"/>
-      <w:r>
-        <w:t xml:space="preserve"> route to the Moon using GNSS signals</w:t>
+      <w:r>
+        <w:t>En route to the Moon using GNSS signals</w:t>
+      </w:r>
+    </w:p>
+    <w:bookmarkStart w:id="0" w:name="_GoBack"/>
+    <w:p>
+      <w:pPr>
+        <w:pStyle w:val="ListParagraph"/>
+        <w:numPr>
+          <w:ilvl w:val="1"/>
+          <w:numId w:val="1"/>
+        </w:numPr>
+      </w:pPr>
+      <w:r>
+        <w:fldChar w:fldCharType="begin"/>
+      </w:r>
+      <w:r>
+        <w:instrText xml:space="preserve"> HYPERLINK "https://www.researchgate.net/profile/Giovanni_Palmerini/publication/229351299_En_route_to_the_Moon_using_GNSS_signals/links/550fe4f80cf21287416c6</w:instrText>
+      </w:r>
+      <w:r>
+        <w:instrText xml:space="preserve">10b.pdf" </w:instrText>
+      </w:r>
+      <w:r>
+        <w:fldChar w:fldCharType="separate"/>
+      </w:r>
+      <w:r>
+        <w:rPr>
+          <w:rStyle w:val="Hyperlink"/>
+        </w:rPr>
+        <w:t>https://www.researchgate.net/profile/Giovanni_Palmerini/publication/229351299_En_route_to_the_Moon_using_GNSS_signals/links/550fe4f80cf21287416c610b.pdf</w:t>
+      </w:r>
+      <w:r>
+        <w:rPr>
+          <w:rStyle w:val="Hyperlink"/>
+        </w:rPr>
+        <w:fldChar w:fldCharType="end"/>
+      </w:r>
+    </w:p>
+    <w:bookmarkEnd w:id="0"/>
+    <w:p>
+      <w:pPr>
+        <w:pStyle w:val="ListParagraph"/>
+        <w:numPr>
+          <w:ilvl w:val="1"/>
+          <w:numId w:val="1"/>
+        </w:numPr>
+      </w:pPr>
+      <w:r>
+        <w:t>Evaluates carrier-to-noise levels during different phases compared to current receivers</w:t>
+      </w:r>
+    </w:p>
+    <w:p>
+      <w:pPr>
+        <w:pStyle w:val="ListParagraph"/>
+        <w:numPr>
+          <w:ilvl w:val="1"/>
+          <w:numId w:val="1"/>
+        </w:numPr>
+      </w:pPr>
+      <w:r>
+        <w:t>Possible software receiver application</w:t>
+      </w:r>
+    </w:p>
+    <w:p>
+      <w:pPr>
+        <w:pStyle w:val="ListParagraph"/>
+        <w:numPr>
+          <w:ilvl w:val="0"/>
+          <w:numId w:val="1"/>
+        </w:numPr>
+      </w:pPr>
+      <w:r>
+        <w:t>Use of Weak GNSS Signals in a Mission to the Moon</w:t>
       </w:r>
     </w:p>
     <w:p>
@@ -139,7 +331,7 @@
           <w:rPr>
             <w:rStyle w:val="Hyperlink"/>
           </w:rPr>
-          <w:t>https://www.researchgate.net/profile/Giovanni_Palmerini/publication/229351299_En_route_to_the_Moon_using_GNSS_signals/links/550fe4f80cf21287416c610b.pdf</w:t>
+          <w:t>http://spcomnav.uab.es/docs/conferences/Moon_GNSS2014.pdf</w:t>
         </w:r>
       </w:hyperlink>
     </w:p>
@@ -152,19 +344,128 @@
         </w:numPr>
       </w:pPr>
       <w:r>
-        <w:t>Evaluates carrier-to-noise levels during different phases compared to current receivers</w:t>
-      </w:r>
-    </w:p>
-    <w:p>
-      <w:pPr>
-        <w:pStyle w:val="ListParagraph"/>
-        <w:numPr>
-          <w:ilvl w:val="1"/>
-          <w:numId w:val="1"/>
-        </w:numPr>
-      </w:pPr>
-      <w:r>
-        <w:t>Possible software receiver application</w:t>
+        <w:t>ESA Moon-GNSS project seeks to determine feasibility of weak signal tech to improve navigation accuracy, reduce cost, and improve autonomy</w:t>
+      </w:r>
+    </w:p>
+    <w:p>
+      <w:pPr>
+        <w:pStyle w:val="ListParagraph"/>
+        <w:numPr>
+          <w:ilvl w:val="1"/>
+          <w:numId w:val="1"/>
+        </w:numPr>
+      </w:pPr>
+      <w:r>
+        <w:t>Challenges faced</w:t>
+      </w:r>
+    </w:p>
+    <w:p>
+      <w:pPr>
+        <w:pStyle w:val="ListParagraph"/>
+        <w:numPr>
+          <w:ilvl w:val="2"/>
+          <w:numId w:val="1"/>
+        </w:numPr>
+      </w:pPr>
+      <w:r>
+        <w:t xml:space="preserve">Less visibility, </w:t>
+      </w:r>
+    </w:p>
+    <w:p>
+      <w:pPr>
+        <w:pStyle w:val="ListParagraph"/>
+        <w:numPr>
+          <w:ilvl w:val="2"/>
+          <w:numId w:val="1"/>
+        </w:numPr>
+      </w:pPr>
+      <w:r>
+        <w:t xml:space="preserve">low signal strength, </w:t>
+      </w:r>
+    </w:p>
+    <w:p>
+      <w:pPr>
+        <w:pStyle w:val="ListParagraph"/>
+        <w:numPr>
+          <w:ilvl w:val="2"/>
+          <w:numId w:val="1"/>
+        </w:numPr>
+      </w:pPr>
+      <w:r>
+        <w:t>poor sat geometry,</w:t>
+      </w:r>
+    </w:p>
+    <w:p>
+      <w:pPr>
+        <w:pStyle w:val="ListParagraph"/>
+        <w:numPr>
+          <w:ilvl w:val="2"/>
+          <w:numId w:val="1"/>
+        </w:numPr>
+      </w:pPr>
+      <w:r>
+        <w:t xml:space="preserve"> earth/moon signal occultation, </w:t>
+      </w:r>
+    </w:p>
+    <w:p>
+      <w:pPr>
+        <w:pStyle w:val="ListParagraph"/>
+        <w:numPr>
+          <w:ilvl w:val="2"/>
+          <w:numId w:val="1"/>
+        </w:numPr>
+      </w:pPr>
+      <w:r>
+        <w:lastRenderedPageBreak/>
+        <w:t xml:space="preserve">space craft dynamics </w:t>
+      </w:r>
+    </w:p>
+    <w:p>
+      <w:pPr>
+        <w:pStyle w:val="ListParagraph"/>
+        <w:numPr>
+          <w:ilvl w:val="1"/>
+          <w:numId w:val="1"/>
+        </w:numPr>
+      </w:pPr>
+      <w:r>
+        <w:t>Identification of receiver requirements</w:t>
+      </w:r>
+    </w:p>
+    <w:p>
+      <w:pPr>
+        <w:pStyle w:val="ListParagraph"/>
+        <w:numPr>
+          <w:ilvl w:val="2"/>
+          <w:numId w:val="1"/>
+        </w:numPr>
+      </w:pPr>
+      <w:r>
+        <w:t>Impact of requirements on receiver module architechture and algorithms(Weak signal processing, filtering, and navigation)</w:t>
+      </w:r>
+    </w:p>
+    <w:p>
+      <w:pPr>
+        <w:pStyle w:val="ListParagraph"/>
+        <w:numPr>
+          <w:ilvl w:val="1"/>
+          <w:numId w:val="1"/>
+        </w:numPr>
+      </w:pPr>
+      <w:r>
+        <w:t>Integration of gnss with other sensors(IMU/accelerometers)</w:t>
+      </w:r>
+    </w:p>
+    <w:p>
+      <w:pPr>
+        <w:pStyle w:val="ListParagraph"/>
+        <w:numPr>
+          <w:ilvl w:val="1"/>
+          <w:numId w:val="1"/>
+        </w:numPr>
+      </w:pPr>
+      <w:r>
+        <w:t>Demonstration tests carried out to cover all mission phases</w:t>
       </w:r>
     </w:p>
     <w:p>
@@ -176,7 +477,7 @@
         </w:numPr>
       </w:pPr>
       <w:r>
-        <w:t>Use of Weak GNSS Signals in a Mission to the Moon</w:t>
+        <w:t>Assisted GNSS Navigation in Lunar Missions</w:t>
       </w:r>
     </w:p>
     <w:p>
@@ -188,203 +489,6 @@
         </w:numPr>
       </w:pPr>
       <w:hyperlink r:id="rId9" w:history="1">
-        <w:r>
-          <w:rPr>
-            <w:rStyle w:val="Hyperlink"/>
-          </w:rPr>
-          <w:t>http://spcom</w:t>
-        </w:r>
-        <w:r>
-          <w:rPr>
-            <w:rStyle w:val="Hyperlink"/>
-          </w:rPr>
-          <w:t>n</w:t>
-        </w:r>
-        <w:r>
-          <w:rPr>
-            <w:rStyle w:val="Hyperlink"/>
-          </w:rPr>
-          <w:t>av.uab.es/docs/conferences/Moon_GNSS2014.pdf</w:t>
-        </w:r>
-      </w:hyperlink>
-    </w:p>
-    <w:p>
-      <w:pPr>
-        <w:pStyle w:val="ListParagraph"/>
-        <w:numPr>
-          <w:ilvl w:val="1"/>
-          <w:numId w:val="1"/>
-        </w:numPr>
-      </w:pPr>
-      <w:r>
-        <w:t>ESA Moon-GNSS project seeks to determine feasibility of weak signal tech to improve navigation accuracy, reduce cost, and improve autonomy</w:t>
-      </w:r>
-    </w:p>
-    <w:p>
-      <w:pPr>
-        <w:pStyle w:val="ListParagraph"/>
-        <w:numPr>
-          <w:ilvl w:val="1"/>
-          <w:numId w:val="1"/>
-        </w:numPr>
-      </w:pPr>
-      <w:r>
-        <w:t>Challenges faced</w:t>
-      </w:r>
-    </w:p>
-    <w:p>
-      <w:pPr>
-        <w:pStyle w:val="ListParagraph"/>
-        <w:numPr>
-          <w:ilvl w:val="2"/>
-          <w:numId w:val="1"/>
-        </w:numPr>
-      </w:pPr>
-      <w:r>
-        <w:t xml:space="preserve">Less visibility, </w:t>
-      </w:r>
-    </w:p>
-    <w:p>
-      <w:pPr>
-        <w:pStyle w:val="ListParagraph"/>
-        <w:numPr>
-          <w:ilvl w:val="2"/>
-          <w:numId w:val="1"/>
-        </w:numPr>
-      </w:pPr>
-      <w:r>
-        <w:t xml:space="preserve">low signal strength, </w:t>
-      </w:r>
-    </w:p>
-    <w:p>
-      <w:pPr>
-        <w:pStyle w:val="ListParagraph"/>
-        <w:numPr>
-          <w:ilvl w:val="2"/>
-          <w:numId w:val="1"/>
-        </w:numPr>
-      </w:pPr>
-      <w:r>
-        <w:t>poor sat geometry,</w:t>
-      </w:r>
-    </w:p>
-    <w:p>
-      <w:pPr>
-        <w:pStyle w:val="ListParagraph"/>
-        <w:numPr>
-          <w:ilvl w:val="2"/>
-          <w:numId w:val="1"/>
-        </w:numPr>
-      </w:pPr>
-      <w:r>
-        <w:t xml:space="preserve"> earth/moon signal occultation, </w:t>
-      </w:r>
-    </w:p>
-    <w:p>
-      <w:pPr>
-        <w:pStyle w:val="ListParagraph"/>
-        <w:numPr>
-          <w:ilvl w:val="2"/>
-          <w:numId w:val="1"/>
-        </w:numPr>
-      </w:pPr>
-      <w:r>
-        <w:t xml:space="preserve">space craft dynamics </w:t>
-      </w:r>
-    </w:p>
-    <w:p>
-      <w:pPr>
-        <w:pStyle w:val="ListParagraph"/>
-        <w:numPr>
-          <w:ilvl w:val="1"/>
-          <w:numId w:val="1"/>
-        </w:numPr>
-      </w:pPr>
-      <w:r>
-        <w:t>Identification of receiver requirements</w:t>
-      </w:r>
-    </w:p>
-    <w:p>
-      <w:pPr>
-        <w:pStyle w:val="ListParagraph"/>
-        <w:numPr>
-          <w:ilvl w:val="2"/>
-          <w:numId w:val="1"/>
-        </w:numPr>
-      </w:pPr>
-      <w:r>
-        <w:t xml:space="preserve">Impact of requirements on receiver module </w:t>
-      </w:r>
-      <w:proofErr w:type="spellStart"/>
-      <w:r>
-        <w:t>architechture</w:t>
-      </w:r>
-      <w:proofErr w:type="spellEnd"/>
-      <w:r>
-        <w:t xml:space="preserve"> and </w:t>
-      </w:r>
-      <w:proofErr w:type="gramStart"/>
-      <w:r>
-        <w:t>algorithms(</w:t>
-      </w:r>
-      <w:proofErr w:type="gramEnd"/>
-      <w:r>
-        <w:t>Weak signal processing, filtering, and navigation)</w:t>
-      </w:r>
-    </w:p>
-    <w:p>
-      <w:pPr>
-        <w:pStyle w:val="ListParagraph"/>
-        <w:numPr>
-          <w:ilvl w:val="1"/>
-          <w:numId w:val="1"/>
-        </w:numPr>
-      </w:pPr>
-      <w:r>
-        <w:t xml:space="preserve">Integration of </w:t>
-      </w:r>
-      <w:proofErr w:type="spellStart"/>
-      <w:r>
-        <w:t>gnss</w:t>
-      </w:r>
-      <w:proofErr w:type="spellEnd"/>
-      <w:r>
-        <w:t xml:space="preserve"> with other sensors(IMU/accelerometers)</w:t>
-      </w:r>
-    </w:p>
-    <w:p>
-      <w:pPr>
-        <w:pStyle w:val="ListParagraph"/>
-        <w:numPr>
-          <w:ilvl w:val="1"/>
-          <w:numId w:val="1"/>
-        </w:numPr>
-      </w:pPr>
-      <w:r>
-        <w:t>Demonstration tests carried out to cover all mission phases</w:t>
-      </w:r>
-    </w:p>
-    <w:p>
-      <w:pPr>
-        <w:pStyle w:val="ListParagraph"/>
-        <w:numPr>
-          <w:ilvl w:val="0"/>
-          <w:numId w:val="1"/>
-        </w:numPr>
-      </w:pPr>
-      <w:r>
-        <w:t>Assisted GNSS Navigation in Lunar Missions</w:t>
-      </w:r>
-    </w:p>
-    <w:p>
-      <w:pPr>
-        <w:pStyle w:val="ListParagraph"/>
-        <w:numPr>
-          <w:ilvl w:val="1"/>
-          <w:numId w:val="1"/>
-        </w:numPr>
-      </w:pPr>
-      <w:hyperlink r:id="rId10" w:history="1">
         <w:r>
           <w:rPr>
             <w:rStyle w:val="Hyperlink"/>
@@ -426,15 +530,7 @@
         </w:numPr>
       </w:pPr>
       <w:r>
-        <w:t xml:space="preserve">Computing </w:t>
-      </w:r>
-      <w:proofErr w:type="spellStart"/>
-      <w:r>
-        <w:t>nav</w:t>
-      </w:r>
-      <w:proofErr w:type="spellEnd"/>
-      <w:r>
-        <w:t xml:space="preserve"> message remains difficult task</w:t>
+        <w:t>Computing nav message remains difficult task</w:t>
       </w:r>
     </w:p>
     <w:p>
@@ -458,15 +554,7 @@
         </w:numPr>
       </w:pPr>
       <w:r>
-        <w:t xml:space="preserve">Relevant </w:t>
-      </w:r>
-      <w:proofErr w:type="spellStart"/>
-      <w:r>
-        <w:t>requiements</w:t>
-      </w:r>
-      <w:proofErr w:type="spellEnd"/>
-      <w:r>
-        <w:t xml:space="preserve"> for clock and orbit propagator discussed</w:t>
+        <w:t>Relevant requiements for clock and orbit propagator discussed</w:t>
       </w:r>
     </w:p>
     <w:p>
@@ -491,6 +579,74 @@
       </w:pPr>
       <w:r>
         <w:t>GNSS-based Orbital Filter for Earth Moon Transfer Orbits</w:t>
+      </w:r>
+    </w:p>
+    <w:p>
+      <w:pPr>
+        <w:pStyle w:val="ListParagraph"/>
+        <w:numPr>
+          <w:ilvl w:val="1"/>
+          <w:numId w:val="1"/>
+        </w:numPr>
+      </w:pPr>
+      <w:hyperlink r:id="rId10" w:history="1">
+        <w:r>
+          <w:rPr>
+            <w:rStyle w:val="Hyperlink"/>
+          </w:rPr>
+          <w:t>https://www.cambridge.org/core/journals/journal-of-navigation/article/gnss-based-orbital-filter-for-earth-moon-transfer-orbits/050B00CA697DD2339BEE061048DC0ADB</w:t>
+        </w:r>
+      </w:hyperlink>
+    </w:p>
+    <w:p>
+      <w:pPr>
+        <w:pStyle w:val="ListParagraph"/>
+        <w:numPr>
+          <w:ilvl w:val="1"/>
+          <w:numId w:val="1"/>
+        </w:numPr>
+      </w:pPr>
+      <w:r>
+        <w:t xml:space="preserve">Adaptive orbital filter </w:t>
+      </w:r>
+    </w:p>
+    <w:p>
+      <w:pPr>
+        <w:pStyle w:val="ListParagraph"/>
+        <w:numPr>
+          <w:ilvl w:val="2"/>
+          <w:numId w:val="1"/>
+        </w:numPr>
+      </w:pPr>
+      <w:r>
+        <w:t>Fuses GNSS observations with orbit forces model</w:t>
+      </w:r>
+    </w:p>
+    <w:p>
+      <w:pPr>
+        <w:pStyle w:val="ListParagraph"/>
+        <w:numPr>
+          <w:ilvl w:val="2"/>
+          <w:numId w:val="1"/>
+        </w:numPr>
+      </w:pPr>
+      <w:r>
+        <w:t>Simulation results show accuracy significantly higher than with standalone GNSS or pure orbital propagation</w:t>
+      </w:r>
+    </w:p>
+    <w:p>
+      <w:pPr>
+        <w:pStyle w:val="ListParagraph"/>
+        <w:numPr>
+          <w:ilvl w:val="0"/>
+          <w:numId w:val="1"/>
+        </w:numPr>
+      </w:pPr>
+      <w:r>
+        <w:t>A GPS Receiver for Lunar Missions</w:t>
+      </w:r>
+      <w:r>
+        <w:t>(ION)</w:t>
       </w:r>
     </w:p>
     <w:p>
@@ -506,19 +662,7 @@
           <w:rPr>
             <w:rStyle w:val="Hyperlink"/>
           </w:rPr>
-          <w:t>https://www.ca</w:t>
-        </w:r>
-        <w:r>
-          <w:rPr>
-            <w:rStyle w:val="Hyperlink"/>
-          </w:rPr>
-          <w:t>m</w:t>
-        </w:r>
-        <w:r>
-          <w:rPr>
-            <w:rStyle w:val="Hyperlink"/>
-          </w:rPr>
-          <w:t>bridge.org/core/journals/journal-of-navigation/article/gnss-based-orbital-filter-for-earth-moon-transfer-orbits/050B00CA697DD2339BEE061048DC0ADB</w:t>
+          <w:t>https://www.ion.org/publications/abstract.cfm?articleID=7685</w:t>
         </w:r>
       </w:hyperlink>
     </w:p>
@@ -531,31 +675,103 @@
         </w:numPr>
       </w:pPr>
       <w:r>
-        <w:t xml:space="preserve">Adaptive orbital filter </w:t>
-      </w:r>
-    </w:p>
-    <w:p>
-      <w:pPr>
-        <w:pStyle w:val="ListParagraph"/>
-        <w:numPr>
-          <w:ilvl w:val="2"/>
-          <w:numId w:val="1"/>
-        </w:numPr>
-      </w:pPr>
-      <w:r>
-        <w:t>Fuses GNSS observations with orbit forces model</w:t>
-      </w:r>
-    </w:p>
-    <w:p>
-      <w:pPr>
-        <w:pStyle w:val="ListParagraph"/>
-        <w:numPr>
-          <w:ilvl w:val="2"/>
-          <w:numId w:val="1"/>
-        </w:numPr>
-      </w:pPr>
-      <w:r>
-        <w:t>Simulation results show accuracy significantly higher than with standalone GNSS or pure orbital propagation</w:t>
+        <w:t>Reduce reliance on DSN</w:t>
+      </w:r>
+    </w:p>
+    <w:p>
+      <w:pPr>
+        <w:pStyle w:val="ListParagraph"/>
+        <w:numPr>
+          <w:ilvl w:val="1"/>
+          <w:numId w:val="1"/>
+        </w:numPr>
+      </w:pPr>
+      <w:r>
+        <w:t xml:space="preserve">“Navigator” </w:t>
+      </w:r>
+    </w:p>
+    <w:p>
+      <w:pPr>
+        <w:pStyle w:val="ListParagraph"/>
+        <w:numPr>
+          <w:ilvl w:val="2"/>
+          <w:numId w:val="1"/>
+        </w:numPr>
+      </w:pPr>
+      <w:r>
+        <w:t>Developed at GSFC</w:t>
+      </w:r>
+    </w:p>
+    <w:p>
+      <w:pPr>
+        <w:pStyle w:val="ListParagraph"/>
+        <w:numPr>
+          <w:ilvl w:val="2"/>
+          <w:numId w:val="1"/>
+        </w:numPr>
+      </w:pPr>
+      <w:r>
+        <w:t>At its heart is a Field programmable gate array(FPGA) based acquisition engine</w:t>
+      </w:r>
+    </w:p>
+    <w:p>
+      <w:pPr>
+        <w:pStyle w:val="ListParagraph"/>
+        <w:numPr>
+          <w:ilvl w:val="3"/>
+          <w:numId w:val="1"/>
+        </w:numPr>
+      </w:pPr>
+      <w:r>
+        <w:t>Rapid acquisition/reacquisition of strong gps signals after outage</w:t>
+      </w:r>
+    </w:p>
+    <w:p>
+      <w:pPr>
+        <w:pStyle w:val="ListParagraph"/>
+        <w:numPr>
+          <w:ilvl w:val="3"/>
+          <w:numId w:val="1"/>
+        </w:numPr>
+      </w:pPr>
+      <w:r>
+        <w:t>Lower sensitivity, allowing acquisition high above gps constellation</w:t>
+      </w:r>
+    </w:p>
+    <w:p>
+      <w:pPr>
+        <w:pStyle w:val="ListParagraph"/>
+        <w:numPr>
+          <w:ilvl w:val="2"/>
+          <w:numId w:val="1"/>
+        </w:numPr>
+      </w:pPr>
+      <w:r>
+        <w:t>Asses Navigator at earth ascent, cislunar navigation, and entry</w:t>
+      </w:r>
+    </w:p>
+    <w:p>
+      <w:pPr>
+        <w:pStyle w:val="ListParagraph"/>
+        <w:numPr>
+          <w:ilvl w:val="2"/>
+          <w:numId w:val="1"/>
+        </w:numPr>
+      </w:pPr>
+      <w:r>
+        <w:t>Navigator connected to Spirent GPS signal generator to allow for collection of real-time, hardware in loop results for each phase of flight</w:t>
+      </w:r>
+    </w:p>
+    <w:p>
+      <w:pPr>
+        <w:pStyle w:val="ListParagraph"/>
+        <w:numPr>
+          <w:ilvl w:val="2"/>
+          <w:numId w:val="1"/>
+        </w:numPr>
+      </w:pPr>
+      <w:r>
+        <w:t>Navigator assessed under dynamical environment unique to mission phase trajectory</w:t>
       </w:r>
     </w:p>
     <w:p>
@@ -567,8 +783,7 @@
         </w:numPr>
       </w:pPr>
       <w:r>
-        <w:lastRenderedPageBreak/>
-        <w:t>A GPS Receiver for Lunar Missions</w:t>
+        <w:t>GNSS-Based Navigation for Lunar Missions</w:t>
       </w:r>
       <w:r>
         <w:t>(ION)</w:t>
@@ -587,19 +802,7 @@
           <w:rPr>
             <w:rStyle w:val="Hyperlink"/>
           </w:rPr>
-          <w:t>https://www.ion.o</w:t>
-        </w:r>
-        <w:r>
-          <w:rPr>
-            <w:rStyle w:val="Hyperlink"/>
-          </w:rPr>
-          <w:t>r</w:t>
-        </w:r>
-        <w:r>
-          <w:rPr>
-            <w:rStyle w:val="Hyperlink"/>
-          </w:rPr>
-          <w:t>g/publications/abstract.cfm?articleID=7685</w:t>
+          <w:t>https://www.ion.org/publications/abstract.cfm?articleID=12471</w:t>
         </w:r>
       </w:hyperlink>
     </w:p>
@@ -612,127 +815,43 @@
         </w:numPr>
       </w:pPr>
       <w:r>
-        <w:t>Reduce reliance on DSN</w:t>
-      </w:r>
-    </w:p>
-    <w:p>
-      <w:pPr>
-        <w:pStyle w:val="ListParagraph"/>
-        <w:numPr>
-          <w:ilvl w:val="1"/>
-          <w:numId w:val="1"/>
-        </w:numPr>
-      </w:pPr>
-      <w:r>
-        <w:t xml:space="preserve">“Navigator” </w:t>
-      </w:r>
-    </w:p>
-    <w:p>
-      <w:pPr>
-        <w:pStyle w:val="ListParagraph"/>
-        <w:numPr>
-          <w:ilvl w:val="2"/>
-          <w:numId w:val="1"/>
-        </w:numPr>
-      </w:pPr>
-      <w:r>
-        <w:t>Developed at GSFC</w:t>
-      </w:r>
-    </w:p>
-    <w:p>
-      <w:pPr>
-        <w:pStyle w:val="ListParagraph"/>
-        <w:numPr>
-          <w:ilvl w:val="2"/>
-          <w:numId w:val="1"/>
-        </w:numPr>
-      </w:pPr>
-      <w:r>
-        <w:t>At its heart is a Field programmable gate array(FPGA) based acquisition engine</w:t>
-      </w:r>
-    </w:p>
-    <w:p>
-      <w:pPr>
-        <w:pStyle w:val="ListParagraph"/>
-        <w:numPr>
-          <w:ilvl w:val="3"/>
-          <w:numId w:val="1"/>
-        </w:numPr>
-      </w:pPr>
-      <w:r>
-        <w:t xml:space="preserve">Rapid acquisition/reacquisition of strong </w:t>
-      </w:r>
-      <w:proofErr w:type="spellStart"/>
-      <w:r>
-        <w:t>gps</w:t>
-      </w:r>
-      <w:proofErr w:type="spellEnd"/>
-      <w:r>
-        <w:t xml:space="preserve"> signals after outage</w:t>
-      </w:r>
-    </w:p>
-    <w:p>
-      <w:pPr>
-        <w:pStyle w:val="ListParagraph"/>
-        <w:numPr>
-          <w:ilvl w:val="3"/>
-          <w:numId w:val="1"/>
-        </w:numPr>
-      </w:pPr>
-      <w:r>
-        <w:t xml:space="preserve">Lower sensitivity, allowing acquisition high above </w:t>
-      </w:r>
-      <w:proofErr w:type="spellStart"/>
-      <w:r>
-        <w:t>gps</w:t>
-      </w:r>
-      <w:proofErr w:type="spellEnd"/>
-      <w:r>
-        <w:t xml:space="preserve"> constellation</w:t>
-      </w:r>
-    </w:p>
-    <w:p>
-      <w:pPr>
-        <w:pStyle w:val="ListParagraph"/>
-        <w:numPr>
-          <w:ilvl w:val="2"/>
-          <w:numId w:val="1"/>
-        </w:numPr>
-      </w:pPr>
-      <w:r>
-        <w:t xml:space="preserve">Asses Navigator at earth ascent, </w:t>
-      </w:r>
-      <w:proofErr w:type="spellStart"/>
-      <w:r>
-        <w:t>cislunar</w:t>
-      </w:r>
-      <w:proofErr w:type="spellEnd"/>
-      <w:r>
-        <w:t xml:space="preserve"> navigation, and entry</w:t>
-      </w:r>
-    </w:p>
-    <w:p>
-      <w:pPr>
-        <w:pStyle w:val="ListParagraph"/>
-        <w:numPr>
-          <w:ilvl w:val="2"/>
-          <w:numId w:val="1"/>
-        </w:numPr>
-      </w:pPr>
-      <w:r>
-        <w:t>Navigator connected to Spirent GPS signal generator to allow for collection of real-time, hardware in loop results for each phase of flight</w:t>
-      </w:r>
-    </w:p>
-    <w:p>
-      <w:pPr>
-        <w:pStyle w:val="ListParagraph"/>
-        <w:numPr>
-          <w:ilvl w:val="2"/>
-          <w:numId w:val="1"/>
-        </w:numPr>
-      </w:pPr>
-      <w:r>
-        <w:t>Navigator assessed under dynamical environment unique to mission phase trajectory</w:t>
+        <w:t>Overview of tools/methodology used in LunarGNSS project</w:t>
+      </w:r>
+    </w:p>
+    <w:p>
+      <w:pPr>
+        <w:pStyle w:val="ListParagraph"/>
+        <w:numPr>
+          <w:ilvl w:val="1"/>
+          <w:numId w:val="1"/>
+        </w:numPr>
+      </w:pPr>
+      <w:r>
+        <w:t>Final results of LunarGNSS study</w:t>
+      </w:r>
+    </w:p>
+    <w:p>
+      <w:pPr>
+        <w:pStyle w:val="ListParagraph"/>
+        <w:numPr>
+          <w:ilvl w:val="2"/>
+          <w:numId w:val="1"/>
+        </w:numPr>
+      </w:pPr>
+      <w:r>
+        <w:t>Expected environment characteristics</w:t>
+      </w:r>
+    </w:p>
+    <w:p>
+      <w:pPr>
+        <w:pStyle w:val="ListParagraph"/>
+        <w:numPr>
+          <w:ilvl w:val="2"/>
+          <w:numId w:val="1"/>
+        </w:numPr>
+      </w:pPr>
+      <w:r>
+        <w:t>GNSS based nav performance achievable with proposed nav system architecture</w:t>
       </w:r>
     </w:p>
     <w:p>
@@ -744,7 +863,7 @@
         </w:numPr>
       </w:pPr>
       <w:r>
-        <w:t>GNSS-Based Navigation for Lunar Missions</w:t>
+        <w:t>Weak GNSS Signal Navigation for Lunar Exploration Missions</w:t>
       </w:r>
       <w:r>
         <w:t>(ION)</w:t>
@@ -763,19 +882,7 @@
           <w:rPr>
             <w:rStyle w:val="Hyperlink"/>
           </w:rPr>
-          <w:t>https://w</w:t>
-        </w:r>
-        <w:r>
-          <w:rPr>
-            <w:rStyle w:val="Hyperlink"/>
-          </w:rPr>
-          <w:t>w</w:t>
-        </w:r>
-        <w:r>
-          <w:rPr>
-            <w:rStyle w:val="Hyperlink"/>
-          </w:rPr>
-          <w:t>w.ion.org/publications/abstract.cfm?articleID=12471</w:t>
+          <w:t>https://www.ion.org/publications/abstract.cfm?articleID=12876</w:t>
         </w:r>
       </w:hyperlink>
     </w:p>
@@ -788,75 +895,200 @@
         </w:numPr>
       </w:pPr>
       <w:r>
-        <w:t xml:space="preserve">Overview of tools/methodology used in </w:t>
-      </w:r>
-      <w:proofErr w:type="spellStart"/>
-      <w:r>
-        <w:t>LunarGNSS</w:t>
-      </w:r>
-      <w:proofErr w:type="spellEnd"/>
-      <w:r>
-        <w:t xml:space="preserve"> project</w:t>
-      </w:r>
-    </w:p>
-    <w:p>
-      <w:pPr>
-        <w:pStyle w:val="ListParagraph"/>
-        <w:numPr>
-          <w:ilvl w:val="1"/>
-          <w:numId w:val="1"/>
-        </w:numPr>
-      </w:pPr>
-      <w:r>
-        <w:t xml:space="preserve">Final results of </w:t>
-      </w:r>
-      <w:proofErr w:type="spellStart"/>
-      <w:r>
-        <w:t>LunarGNSS</w:t>
-      </w:r>
-      <w:proofErr w:type="spellEnd"/>
-      <w:r>
-        <w:t xml:space="preserve"> study</w:t>
-      </w:r>
-    </w:p>
-    <w:p>
-      <w:pPr>
-        <w:pStyle w:val="ListParagraph"/>
-        <w:numPr>
-          <w:ilvl w:val="2"/>
-          <w:numId w:val="1"/>
-        </w:numPr>
-      </w:pPr>
-      <w:r>
-        <w:t>Expected environment characteristics</w:t>
-      </w:r>
-    </w:p>
-    <w:p>
-      <w:pPr>
-        <w:pStyle w:val="ListParagraph"/>
-        <w:numPr>
-          <w:ilvl w:val="2"/>
-          <w:numId w:val="1"/>
-        </w:numPr>
-      </w:pPr>
-      <w:r>
-        <w:t xml:space="preserve">GNSS based </w:t>
-      </w:r>
-      <w:proofErr w:type="spellStart"/>
-      <w:r>
-        <w:t>nav</w:t>
-      </w:r>
-      <w:proofErr w:type="spellEnd"/>
-      <w:r>
-        <w:t xml:space="preserve"> performance achievable with proposed </w:t>
-      </w:r>
-      <w:proofErr w:type="spellStart"/>
-      <w:r>
-        <w:t>nav</w:t>
-      </w:r>
-      <w:proofErr w:type="spellEnd"/>
-      <w:r>
-        <w:t xml:space="preserve"> system architecture</w:t>
+        <w:t>Carrier to noise ratio levels as low as 10 to 15 dBHz</w:t>
+      </w:r>
+    </w:p>
+    <w:p>
+      <w:pPr>
+        <w:pStyle w:val="ListParagraph"/>
+        <w:numPr>
+          <w:ilvl w:val="1"/>
+          <w:numId w:val="1"/>
+        </w:numPr>
+      </w:pPr>
+      <w:r>
+        <w:lastRenderedPageBreak/>
+        <w:t>Investigate mission phases</w:t>
+      </w:r>
+    </w:p>
+    <w:p>
+      <w:pPr>
+        <w:pStyle w:val="ListParagraph"/>
+        <w:numPr>
+          <w:ilvl w:val="2"/>
+          <w:numId w:val="1"/>
+        </w:numPr>
+      </w:pPr>
+      <w:r>
+        <w:t>Transfer orbit</w:t>
+      </w:r>
+    </w:p>
+    <w:p>
+      <w:pPr>
+        <w:pStyle w:val="ListParagraph"/>
+        <w:numPr>
+          <w:ilvl w:val="2"/>
+          <w:numId w:val="1"/>
+        </w:numPr>
+      </w:pPr>
+      <w:r>
+        <w:t>LLO</w:t>
+      </w:r>
+    </w:p>
+    <w:p>
+      <w:pPr>
+        <w:pStyle w:val="ListParagraph"/>
+        <w:numPr>
+          <w:ilvl w:val="2"/>
+          <w:numId w:val="1"/>
+        </w:numPr>
+      </w:pPr>
+      <w:r>
+        <w:t>Lunar ascent/descent</w:t>
+      </w:r>
+    </w:p>
+    <w:p>
+      <w:pPr>
+        <w:pStyle w:val="ListParagraph"/>
+        <w:numPr>
+          <w:ilvl w:val="2"/>
+          <w:numId w:val="1"/>
+        </w:numPr>
+      </w:pPr>
+      <w:r>
+        <w:t>Surface operations</w:t>
+      </w:r>
+    </w:p>
+    <w:p>
+      <w:pPr>
+        <w:pStyle w:val="ListParagraph"/>
+        <w:numPr>
+          <w:ilvl w:val="2"/>
+          <w:numId w:val="1"/>
+        </w:numPr>
+      </w:pPr>
+      <w:r>
+        <w:t>Nav at L1&amp;L2</w:t>
+      </w:r>
+    </w:p>
+    <w:p>
+      <w:pPr>
+        <w:pStyle w:val="ListParagraph"/>
+        <w:numPr>
+          <w:ilvl w:val="1"/>
+          <w:numId w:val="1"/>
+        </w:numPr>
+      </w:pPr>
+      <w:r>
+        <w:t>Suggest GNSS receiver architecture</w:t>
+      </w:r>
+    </w:p>
+    <w:p>
+      <w:pPr>
+        <w:pStyle w:val="ListParagraph"/>
+        <w:numPr>
+          <w:ilvl w:val="2"/>
+          <w:numId w:val="1"/>
+        </w:numPr>
+      </w:pPr>
+      <w:r>
+        <w:t>Snapshot receiver w/ limited ground station aiding to help with/substitute info from nav message</w:t>
+      </w:r>
+    </w:p>
+    <w:p>
+      <w:pPr>
+        <w:pStyle w:val="ListParagraph"/>
+        <w:numPr>
+          <w:ilvl w:val="2"/>
+          <w:numId w:val="1"/>
+        </w:numPr>
+      </w:pPr>
+      <w:r>
+        <w:t>Integration with other sensors required for ascent/descent and LLO (INS and Radar altimeter)</w:t>
+      </w:r>
+    </w:p>
+    <w:p>
+      <w:pPr>
+        <w:pStyle w:val="ListParagraph"/>
+        <w:numPr>
+          <w:ilvl w:val="1"/>
+          <w:numId w:val="1"/>
+        </w:numPr>
+      </w:pPr>
+      <w:r>
+        <w:t>Build off of on-board navigation propagator, includes kinematic model during outages</w:t>
+      </w:r>
+    </w:p>
+    <w:p>
+      <w:pPr>
+        <w:pStyle w:val="ListParagraph"/>
+        <w:numPr>
+          <w:ilvl w:val="1"/>
+          <w:numId w:val="1"/>
+        </w:numPr>
+      </w:pPr>
+      <w:r>
+        <w:t>Mission date has slight effect on performance</w:t>
+      </w:r>
+    </w:p>
+    <w:p>
+      <w:pPr>
+        <w:pStyle w:val="ListParagraph"/>
+        <w:numPr>
+          <w:ilvl w:val="1"/>
+          <w:numId w:val="1"/>
+        </w:numPr>
+      </w:pPr>
+      <w:r>
+        <w:t>Single steerable high gain antenna considered baseline for study</w:t>
+      </w:r>
+    </w:p>
+    <w:p>
+      <w:pPr>
+        <w:pStyle w:val="ListParagraph"/>
+        <w:numPr>
+          <w:ilvl w:val="1"/>
+          <w:numId w:val="1"/>
+        </w:numPr>
+      </w:pPr>
+      <w:r>
+        <w:t>Developed snapshot receiver sim in matlab</w:t>
+      </w:r>
+    </w:p>
+    <w:p>
+      <w:pPr>
+        <w:pStyle w:val="ListParagraph"/>
+        <w:numPr>
+          <w:ilvl w:val="2"/>
+          <w:numId w:val="1"/>
+        </w:numPr>
+      </w:pPr>
+      <w:r>
+        <w:t xml:space="preserve">Start with GPS L1 C/A signal then data-less pilot signals of Galileo E1 C and Galileo E5-Q/b-Q services </w:t>
+      </w:r>
+    </w:p>
+    <w:p>
+      <w:pPr>
+        <w:pStyle w:val="ListParagraph"/>
+        <w:numPr>
+          <w:ilvl w:val="1"/>
+          <w:numId w:val="1"/>
+        </w:numPr>
+      </w:pPr>
+      <w:r>
+        <w:t>Suggested receiver concept relies on ground station aide or update from INS</w:t>
+      </w:r>
+    </w:p>
+    <w:p>
+      <w:pPr>
+        <w:pStyle w:val="ListParagraph"/>
+        <w:numPr>
+          <w:ilvl w:val="1"/>
+          <w:numId w:val="1"/>
+        </w:numPr>
+      </w:pPr>
+      <w:r>
+        <w:t>Important for low-thrust missions</w:t>
       </w:r>
     </w:p>
     <w:p>
@@ -868,7 +1100,7 @@
         </w:numPr>
       </w:pPr>
       <w:r>
-        <w:t>Weak GNSS Signal Navigation for Lunar Exploration Missions</w:t>
+        <w:t>Orbital Filter Aiding of a High Sensitivity GPS Receiver for Lunar Missions</w:t>
       </w:r>
       <w:r>
         <w:t>(ION)</w:t>
@@ -887,19 +1119,7 @@
           <w:rPr>
             <w:rStyle w:val="Hyperlink"/>
           </w:rPr>
-          <w:t>https://www.</w:t>
-        </w:r>
-        <w:r>
-          <w:rPr>
-            <w:rStyle w:val="Hyperlink"/>
-          </w:rPr>
-          <w:t>i</w:t>
-        </w:r>
-        <w:r>
-          <w:rPr>
-            <w:rStyle w:val="Hyperlink"/>
-          </w:rPr>
-          <w:t>on.org/publications/abstract.cfm?articleID=12876</w:t>
+          <w:t>https://www.ion.org/publications/abstract.cfm?articleID=13422</w:t>
         </w:r>
       </w:hyperlink>
     </w:p>
@@ -912,222 +1132,31 @@
         </w:numPr>
       </w:pPr>
       <w:r>
-        <w:t xml:space="preserve">Carrier to noise ratio levels as low as 10 to 15 </w:t>
-      </w:r>
-      <w:proofErr w:type="spellStart"/>
-      <w:r>
-        <w:t>dBHz</w:t>
-      </w:r>
-      <w:proofErr w:type="spellEnd"/>
-    </w:p>
-    <w:p>
-      <w:pPr>
-        <w:pStyle w:val="ListParagraph"/>
-        <w:numPr>
-          <w:ilvl w:val="1"/>
-          <w:numId w:val="1"/>
-        </w:numPr>
-      </w:pPr>
-      <w:r>
-        <w:t>Investigate mission phases</w:t>
-      </w:r>
-    </w:p>
-    <w:p>
-      <w:pPr>
-        <w:pStyle w:val="ListParagraph"/>
-        <w:numPr>
-          <w:ilvl w:val="2"/>
-          <w:numId w:val="1"/>
-        </w:numPr>
-      </w:pPr>
-      <w:r>
-        <w:t>Transfer orbit</w:t>
-      </w:r>
-    </w:p>
-    <w:p>
-      <w:pPr>
-        <w:pStyle w:val="ListParagraph"/>
-        <w:numPr>
-          <w:ilvl w:val="2"/>
-          <w:numId w:val="1"/>
-        </w:numPr>
-      </w:pPr>
-      <w:r>
-        <w:t>LLO</w:t>
-      </w:r>
-    </w:p>
-    <w:p>
-      <w:pPr>
-        <w:pStyle w:val="ListParagraph"/>
-        <w:numPr>
-          <w:ilvl w:val="2"/>
-          <w:numId w:val="1"/>
-        </w:numPr>
-      </w:pPr>
-      <w:r>
-        <w:t>Lunar ascent/descent</w:t>
-      </w:r>
-    </w:p>
-    <w:p>
-      <w:pPr>
-        <w:pStyle w:val="ListParagraph"/>
-        <w:numPr>
-          <w:ilvl w:val="2"/>
-          <w:numId w:val="1"/>
-        </w:numPr>
-      </w:pPr>
-      <w:r>
-        <w:t>Surface operations</w:t>
-      </w:r>
-    </w:p>
-    <w:p>
-      <w:pPr>
-        <w:pStyle w:val="ListParagraph"/>
-        <w:numPr>
-          <w:ilvl w:val="2"/>
-          <w:numId w:val="1"/>
-        </w:numPr>
-      </w:pPr>
-      <w:proofErr w:type="spellStart"/>
-      <w:r>
-        <w:t>Nav</w:t>
-      </w:r>
-      <w:proofErr w:type="spellEnd"/>
-      <w:r>
-        <w:t xml:space="preserve"> at L1&amp;L2</w:t>
-      </w:r>
-    </w:p>
-    <w:p>
-      <w:pPr>
-        <w:pStyle w:val="ListParagraph"/>
-        <w:numPr>
-          <w:ilvl w:val="1"/>
-          <w:numId w:val="1"/>
-        </w:numPr>
-      </w:pPr>
-      <w:r>
-        <w:t>Suggest GNSS receiver architecture</w:t>
-      </w:r>
-    </w:p>
-    <w:p>
-      <w:pPr>
-        <w:pStyle w:val="ListParagraph"/>
-        <w:numPr>
-          <w:ilvl w:val="2"/>
-          <w:numId w:val="1"/>
-        </w:numPr>
-      </w:pPr>
-      <w:r>
-        <w:t xml:space="preserve">Snapshot receiver w/ limited ground station aiding to help with/substitute info from </w:t>
-      </w:r>
-      <w:proofErr w:type="spellStart"/>
-      <w:r>
-        <w:t>nav</w:t>
-      </w:r>
-      <w:proofErr w:type="spellEnd"/>
-      <w:r>
-        <w:t xml:space="preserve"> message</w:t>
-      </w:r>
-    </w:p>
-    <w:p>
-      <w:pPr>
-        <w:pStyle w:val="ListParagraph"/>
-        <w:numPr>
-          <w:ilvl w:val="2"/>
-          <w:numId w:val="1"/>
-        </w:numPr>
-      </w:pPr>
-      <w:r>
-        <w:t>Integration with other sensors required for ascent/descent and LLO (INS and Radar altimeter)</w:t>
-      </w:r>
-    </w:p>
-    <w:p>
-      <w:pPr>
-        <w:pStyle w:val="ListParagraph"/>
-        <w:numPr>
-          <w:ilvl w:val="1"/>
-          <w:numId w:val="1"/>
-        </w:numPr>
-      </w:pPr>
-      <w:r>
-        <w:t>Build off of on-board navigation propagator, includes kinematic model during outages</w:t>
-      </w:r>
-    </w:p>
-    <w:p>
-      <w:pPr>
-        <w:pStyle w:val="ListParagraph"/>
-        <w:numPr>
-          <w:ilvl w:val="1"/>
-          <w:numId w:val="1"/>
-        </w:numPr>
-      </w:pPr>
-      <w:r>
-        <w:t>Mission date has slight effect on performance</w:t>
-      </w:r>
-    </w:p>
-    <w:p>
-      <w:pPr>
-        <w:pStyle w:val="ListParagraph"/>
-        <w:numPr>
-          <w:ilvl w:val="1"/>
-          <w:numId w:val="1"/>
-        </w:numPr>
-      </w:pPr>
-      <w:r>
-        <w:t>Single steerable high gain antenna considered baseline for study</w:t>
-      </w:r>
-    </w:p>
-    <w:p>
-      <w:pPr>
-        <w:pStyle w:val="ListParagraph"/>
-        <w:numPr>
-          <w:ilvl w:val="1"/>
-          <w:numId w:val="1"/>
-        </w:numPr>
-      </w:pPr>
-      <w:r>
-        <w:t xml:space="preserve">Developed snapshot receiver sim in </w:t>
-      </w:r>
-      <w:proofErr w:type="spellStart"/>
-      <w:r>
-        <w:t>matlab</w:t>
-      </w:r>
-      <w:proofErr w:type="spellEnd"/>
-    </w:p>
-    <w:p>
-      <w:pPr>
-        <w:pStyle w:val="ListParagraph"/>
-        <w:numPr>
-          <w:ilvl w:val="2"/>
-          <w:numId w:val="1"/>
-        </w:numPr>
-      </w:pPr>
-      <w:r>
-        <w:t xml:space="preserve">Start with GPS L1 C/A signal then data-less pilot signals of Galileo E1 C and Galileo E5-Q/b-Q services </w:t>
-      </w:r>
-    </w:p>
-    <w:p>
-      <w:pPr>
-        <w:pStyle w:val="ListParagraph"/>
-        <w:numPr>
-          <w:ilvl w:val="1"/>
-          <w:numId w:val="1"/>
-        </w:numPr>
-      </w:pPr>
-      <w:r>
-        <w:t>Suggested receiver concept relies on ground station aide or update from INS</w:t>
-      </w:r>
-    </w:p>
-    <w:p>
-      <w:pPr>
-        <w:pStyle w:val="ListParagraph"/>
-        <w:numPr>
-          <w:ilvl w:val="1"/>
-          <w:numId w:val="1"/>
-        </w:numPr>
-      </w:pPr>
-      <w:r>
-        <w:t>Important for low-thrust missions</w:t>
+        <w:t>Adaptive orbital filter to aid GNSS acquisition/tracking</w:t>
+      </w:r>
+    </w:p>
+    <w:p>
+      <w:pPr>
+        <w:pStyle w:val="ListParagraph"/>
+        <w:numPr>
+          <w:ilvl w:val="1"/>
+          <w:numId w:val="1"/>
+        </w:numPr>
+      </w:pPr>
+      <w:r>
+        <w:t>Describes orbit filter architecture</w:t>
+      </w:r>
+    </w:p>
+    <w:p>
+      <w:pPr>
+        <w:pStyle w:val="ListParagraph"/>
+        <w:numPr>
+          <w:ilvl w:val="1"/>
+          <w:numId w:val="1"/>
+        </w:numPr>
+      </w:pPr>
+      <w:r>
+        <w:t>Tested with sprient GSS 8000 full constellation simulator for a highly elliptical MTO</w:t>
       </w:r>
     </w:p>
     <w:p>
@@ -1139,10 +1168,7 @@
         </w:numPr>
       </w:pPr>
       <w:r>
-        <w:t>Orbital Filter Aiding of a High Sensitivity GPS Receiver for Lunar Missions</w:t>
-      </w:r>
-      <w:r>
-        <w:t>(ION)</w:t>
+        <w:t>Navigator GPS Receiver for fast acquisition and weak signal space applications</w:t>
       </w:r>
     </w:p>
     <w:p>
@@ -1158,19 +1184,7 @@
           <w:rPr>
             <w:rStyle w:val="Hyperlink"/>
           </w:rPr>
-          <w:t>https://www.ion.or</w:t>
-        </w:r>
-        <w:r>
-          <w:rPr>
-            <w:rStyle w:val="Hyperlink"/>
-          </w:rPr>
-          <w:t>g</w:t>
-        </w:r>
-        <w:r>
-          <w:rPr>
-            <w:rStyle w:val="Hyperlink"/>
-          </w:rPr>
-          <w:t>/publications/abstract.cfm?articleID=13422</w:t>
+          <w:t>http://www.emergentspace.com/assets/1/7/2004ionnavigatorpaper.pdf</w:t>
         </w:r>
       </w:hyperlink>
     </w:p>
@@ -1182,44 +1196,6 @@
           <w:numId w:val="1"/>
         </w:numPr>
       </w:pPr>
-      <w:r>
-        <w:t>Adaptive orbital filter to aid GNSS acquisition/tracking</w:t>
-      </w:r>
-    </w:p>
-    <w:p>
-      <w:pPr>
-        <w:pStyle w:val="ListParagraph"/>
-        <w:numPr>
-          <w:ilvl w:val="1"/>
-          <w:numId w:val="1"/>
-        </w:numPr>
-      </w:pPr>
-      <w:r>
-        <w:lastRenderedPageBreak/>
-        <w:t>Describes orbit filter architecture</w:t>
-      </w:r>
-    </w:p>
-    <w:p>
-      <w:pPr>
-        <w:pStyle w:val="ListParagraph"/>
-        <w:numPr>
-          <w:ilvl w:val="1"/>
-          <w:numId w:val="1"/>
-        </w:numPr>
-      </w:pPr>
-      <w:r>
-        <w:t xml:space="preserve">Tested with </w:t>
-      </w:r>
-      <w:proofErr w:type="spellStart"/>
-      <w:r>
-        <w:t>sprient</w:t>
-      </w:r>
-      <w:proofErr w:type="spellEnd"/>
-      <w:r>
-        <w:t xml:space="preserve"> GSS 8000 full constellation simulator for a highly elliptical MTO</w:t>
-      </w:r>
-      <w:bookmarkStart w:id="0" w:name="_GoBack"/>
-      <w:bookmarkEnd w:id="0"/>
     </w:p>
     <w:sectPr>
       <w:pgSz w:w="12240" w:h="15840"/>

</xml_diff>

<commit_message>
Upload of first draft of term paper, but its really more of a outline than a draft, because I am super good at procrastination for a month
</commit_message>
<xml_diff>
--- a/gps term paper outline.docx
+++ b/gps term paper outline.docx
@@ -38,8 +38,16 @@
           <w:ilvl w:val="1"/>
           <w:numId w:val="1"/>
         </w:numPr>
-      </w:pPr>
-      <w:r>
+        <w:rPr>
+          <w:b/>
+          <w:i/>
+        </w:rPr>
+      </w:pPr>
+      <w:r>
+        <w:rPr>
+          <w:b/>
+          <w:i/>
+        </w:rPr>
         <w:t>Examines navigation accuracy achievable for lunar exploration, using a nav sat at a libration point, augmented by gps</w:t>
       </w:r>
     </w:p>
@@ -50,8 +58,16 @@
           <w:ilvl w:val="1"/>
           <w:numId w:val="1"/>
         </w:numPr>
-      </w:pPr>
-      <w:r>
+        <w:rPr>
+          <w:b/>
+          <w:i/>
+        </w:rPr>
+      </w:pPr>
+      <w:r>
+        <w:rPr>
+          <w:b/>
+          <w:i/>
+        </w:rPr>
         <w:t>Compare libration to lunar orbit for nav relay architectures</w:t>
       </w:r>
     </w:p>
@@ -62,8 +78,16 @@
           <w:ilvl w:val="1"/>
           <w:numId w:val="1"/>
         </w:numPr>
-      </w:pPr>
-      <w:r>
+        <w:rPr>
+          <w:b/>
+          <w:i/>
+        </w:rPr>
+      </w:pPr>
+      <w:r>
+        <w:rPr>
+          <w:b/>
+          <w:i/>
+        </w:rPr>
         <w:t>GPS Issues for Cis-lunar trajectories</w:t>
       </w:r>
     </w:p>
@@ -245,77 +269,6 @@
       </w:pPr>
       <w:r>
         <w:t>En route to the Moon using GNSS signals</w:t>
-      </w:r>
-    </w:p>
-    <w:bookmarkStart w:id="0" w:name="_GoBack"/>
-    <w:p>
-      <w:pPr>
-        <w:pStyle w:val="ListParagraph"/>
-        <w:numPr>
-          <w:ilvl w:val="1"/>
-          <w:numId w:val="1"/>
-        </w:numPr>
-      </w:pPr>
-      <w:r>
-        <w:fldChar w:fldCharType="begin"/>
-      </w:r>
-      <w:r>
-        <w:instrText xml:space="preserve"> HYPERLINK "https://www.researchgate.net/profile/Giovanni_Palmerini/publication/229351299_En_route_to_the_Moon_using_GNSS_signals/links/550fe4f80cf21287416c6</w:instrText>
-      </w:r>
-      <w:r>
-        <w:instrText xml:space="preserve">10b.pdf" </w:instrText>
-      </w:r>
-      <w:r>
-        <w:fldChar w:fldCharType="separate"/>
-      </w:r>
-      <w:r>
-        <w:rPr>
-          <w:rStyle w:val="Hyperlink"/>
-        </w:rPr>
-        <w:t>https://www.researchgate.net/profile/Giovanni_Palmerini/publication/229351299_En_route_to_the_Moon_using_GNSS_signals/links/550fe4f80cf21287416c610b.pdf</w:t>
-      </w:r>
-      <w:r>
-        <w:rPr>
-          <w:rStyle w:val="Hyperlink"/>
-        </w:rPr>
-        <w:fldChar w:fldCharType="end"/>
-      </w:r>
-    </w:p>
-    <w:bookmarkEnd w:id="0"/>
-    <w:p>
-      <w:pPr>
-        <w:pStyle w:val="ListParagraph"/>
-        <w:numPr>
-          <w:ilvl w:val="1"/>
-          <w:numId w:val="1"/>
-        </w:numPr>
-      </w:pPr>
-      <w:r>
-        <w:t>Evaluates carrier-to-noise levels during different phases compared to current receivers</w:t>
-      </w:r>
-    </w:p>
-    <w:p>
-      <w:pPr>
-        <w:pStyle w:val="ListParagraph"/>
-        <w:numPr>
-          <w:ilvl w:val="1"/>
-          <w:numId w:val="1"/>
-        </w:numPr>
-      </w:pPr>
-      <w:r>
-        <w:t>Possible software receiver application</w:t>
-      </w:r>
-    </w:p>
-    <w:p>
-      <w:pPr>
-        <w:pStyle w:val="ListParagraph"/>
-        <w:numPr>
-          <w:ilvl w:val="0"/>
-          <w:numId w:val="1"/>
-        </w:numPr>
-      </w:pPr>
-      <w:r>
-        <w:t>Use of Weak GNSS Signals in a Mission to the Moon</w:t>
       </w:r>
     </w:p>
     <w:p>
@@ -331,7 +284,7 @@
           <w:rPr>
             <w:rStyle w:val="Hyperlink"/>
           </w:rPr>
-          <w:t>http://spcomnav.uab.es/docs/conferences/Moon_GNSS2014.pdf</w:t>
+          <w:t>https://www.researchgate.net/profile/Giovanni_Palmerini/publication/229351299_En_route_to_the_Moon_using_GNSS_signals/links/550fe4f80cf21287416c610b.pdf</w:t>
         </w:r>
       </w:hyperlink>
     </w:p>
@@ -342,8 +295,332 @@
           <w:ilvl w:val="1"/>
           <w:numId w:val="1"/>
         </w:numPr>
-      </w:pPr>
-      <w:r>
+        <w:rPr>
+          <w:b/>
+          <w:i/>
+        </w:rPr>
+      </w:pPr>
+      <w:r>
+        <w:rPr>
+          <w:b/>
+          <w:i/>
+        </w:rPr>
+        <w:t>Evaluates carrier-to-noise levels during different phases compared to current receivers</w:t>
+      </w:r>
+    </w:p>
+    <w:p>
+      <w:pPr>
+        <w:pStyle w:val="ListParagraph"/>
+        <w:numPr>
+          <w:ilvl w:val="1"/>
+          <w:numId w:val="1"/>
+        </w:numPr>
+        <w:rPr>
+          <w:b/>
+          <w:i/>
+        </w:rPr>
+      </w:pPr>
+      <w:r>
+        <w:rPr>
+          <w:b/>
+          <w:i/>
+        </w:rPr>
+        <w:t>Possible software receiver application</w:t>
+      </w:r>
+    </w:p>
+    <w:p>
+      <w:pPr>
+        <w:pStyle w:val="ListParagraph"/>
+        <w:numPr>
+          <w:ilvl w:val="1"/>
+          <w:numId w:val="1"/>
+        </w:numPr>
+      </w:pPr>
+      <w:r>
+        <w:t>Sufficient Signal to noise from main, second and third lobes for acquisition out to geo</w:t>
+      </w:r>
+    </w:p>
+    <w:p>
+      <w:pPr>
+        <w:pStyle w:val="ListParagraph"/>
+        <w:numPr>
+          <w:ilvl w:val="1"/>
+          <w:numId w:val="1"/>
+        </w:numPr>
+      </w:pPr>
+      <w:r>
+        <w:t>European Student Moon Orbiter taken as sample mission, require 9 month spiral trajectory to moon, allowing mapping of gps signals wrt to radius and sight angle</w:t>
+      </w:r>
+    </w:p>
+    <w:p>
+      <w:pPr>
+        <w:pStyle w:val="ListParagraph"/>
+        <w:numPr>
+          <w:ilvl w:val="1"/>
+          <w:numId w:val="1"/>
+        </w:numPr>
+      </w:pPr>
+      <w:r>
+        <w:t>Mission design</w:t>
+      </w:r>
+    </w:p>
+    <w:p>
+      <w:pPr>
+        <w:pStyle w:val="ListParagraph"/>
+        <w:numPr>
+          <w:ilvl w:val="2"/>
+          <w:numId w:val="1"/>
+        </w:numPr>
+      </w:pPr>
+      <w:r>
+        <w:t>GPS config from week 388(feb 07) with sat prn 1 through 31 (except 15) considere available</w:t>
+      </w:r>
+    </w:p>
+    <w:p>
+      <w:pPr>
+        <w:pStyle w:val="ListParagraph"/>
+        <w:numPr>
+          <w:ilvl w:val="2"/>
+          <w:numId w:val="1"/>
+        </w:numPr>
+      </w:pPr>
+      <w:r>
+        <w:t>See table for space craft initial parameters</w:t>
+      </w:r>
+    </w:p>
+    <w:p>
+      <w:pPr>
+        <w:pStyle w:val="ListParagraph"/>
+        <w:numPr>
+          <w:ilvl w:val="2"/>
+          <w:numId w:val="1"/>
+        </w:numPr>
+      </w:pPr>
+      <w:r>
+        <w:t>Initial time is march 3 2011, 0:00:00 UTC with space craft firing tangentially during whole 9 month mission</w:t>
+      </w:r>
+    </w:p>
+    <w:p>
+      <w:pPr>
+        <w:pStyle w:val="ListParagraph"/>
+        <w:numPr>
+          <w:ilvl w:val="2"/>
+          <w:numId w:val="1"/>
+        </w:numPr>
+      </w:pPr>
+      <w:r>
+        <w:lastRenderedPageBreak/>
+        <w:t>3 phases(gto-like, outside gps constellation, moon altitude)</w:t>
+      </w:r>
+    </w:p>
+    <w:p>
+      <w:pPr>
+        <w:pStyle w:val="ListParagraph"/>
+        <w:numPr>
+          <w:ilvl w:val="2"/>
+          <w:numId w:val="1"/>
+        </w:numPr>
+      </w:pPr>
+      <w:r>
+        <w:t>Accuracy achievable in high orbtis depends on GDOP</w:t>
+      </w:r>
+    </w:p>
+    <w:p>
+      <w:pPr>
+        <w:pStyle w:val="ListParagraph"/>
+        <w:numPr>
+          <w:ilvl w:val="1"/>
+          <w:numId w:val="1"/>
+        </w:numPr>
+      </w:pPr>
+      <w:r>
+        <w:t>Nav system model</w:t>
+      </w:r>
+    </w:p>
+    <w:p>
+      <w:pPr>
+        <w:pStyle w:val="ListParagraph"/>
+        <w:numPr>
+          <w:ilvl w:val="2"/>
+          <w:numId w:val="1"/>
+        </w:numPr>
+      </w:pPr>
+      <w:r>
+        <w:t>Four antenna (facing out of plane and along z and r axis)</w:t>
+      </w:r>
+    </w:p>
+    <w:p>
+      <w:pPr>
+        <w:pStyle w:val="ListParagraph"/>
+        <w:numPr>
+          <w:ilvl w:val="2"/>
+          <w:numId w:val="1"/>
+        </w:numPr>
+      </w:pPr>
+      <w:r>
+        <w:t>SNR=Pr-10logTsys(190k)+228.6 +LNf(-3dB)+Li(-1.5dB)</w:t>
+      </w:r>
+    </w:p>
+    <w:p>
+      <w:pPr>
+        <w:pStyle w:val="ListParagraph"/>
+        <w:numPr>
+          <w:ilvl w:val="3"/>
+          <w:numId w:val="1"/>
+        </w:numPr>
+      </w:pPr>
+      <w:r>
+        <w:t>SNR of 35dBHz for signal acquisition threshold</w:t>
+      </w:r>
+    </w:p>
+    <w:p>
+      <w:pPr>
+        <w:pStyle w:val="ListParagraph"/>
+        <w:numPr>
+          <w:ilvl w:val="2"/>
+          <w:numId w:val="1"/>
+        </w:numPr>
+      </w:pPr>
+      <w:r>
+        <w:t>Lowering signal to noise threshold increases time interval in which signals can be acquired and kinetmatic state determined suggested that 20 dB Hz should be minimum</w:t>
+      </w:r>
+    </w:p>
+    <w:p>
+      <w:pPr>
+        <w:pStyle w:val="ListParagraph"/>
+        <w:numPr>
+          <w:ilvl w:val="1"/>
+          <w:numId w:val="1"/>
+        </w:numPr>
+      </w:pPr>
+      <w:r>
+        <w:t>Software GNSS receiver</w:t>
+      </w:r>
+    </w:p>
+    <w:p>
+      <w:pPr>
+        <w:pStyle w:val="ListParagraph"/>
+        <w:numPr>
+          <w:ilvl w:val="2"/>
+          <w:numId w:val="1"/>
+        </w:numPr>
+      </w:pPr>
+      <w:r>
+        <w:t xml:space="preserve">2 options </w:t>
+      </w:r>
+    </w:p>
+    <w:p>
+      <w:pPr>
+        <w:pStyle w:val="ListParagraph"/>
+        <w:numPr>
+          <w:ilvl w:val="3"/>
+          <w:numId w:val="1"/>
+        </w:numPr>
+      </w:pPr>
+      <w:r>
+        <w:t>Use ground based computers for data processing</w:t>
+      </w:r>
+    </w:p>
+    <w:p>
+      <w:pPr>
+        <w:pStyle w:val="ListParagraph"/>
+        <w:numPr>
+          <w:ilvl w:val="3"/>
+          <w:numId w:val="1"/>
+        </w:numPr>
+      </w:pPr>
+      <w:r>
+        <w:t>On board processing</w:t>
+      </w:r>
+      <w:r>
+        <w:t xml:space="preserve"> </w:t>
+      </w:r>
+      <w:r>
+        <w:t>(FPGA style)</w:t>
+      </w:r>
+    </w:p>
+    <w:p>
+      <w:pPr>
+        <w:pStyle w:val="ListParagraph"/>
+        <w:numPr>
+          <w:ilvl w:val="1"/>
+          <w:numId w:val="1"/>
+        </w:numPr>
+      </w:pPr>
+      <w:r>
+        <w:t>Remarks</w:t>
+      </w:r>
+    </w:p>
+    <w:p>
+      <w:pPr>
+        <w:pStyle w:val="ListParagraph"/>
+        <w:numPr>
+          <w:ilvl w:val="2"/>
+          <w:numId w:val="1"/>
+        </w:numPr>
+      </w:pPr>
+      <w:r>
+        <w:t>Could reduce costs, due to increased autonomy</w:t>
+      </w:r>
+    </w:p>
+    <w:p>
+      <w:pPr>
+        <w:pStyle w:val="ListParagraph"/>
+        <w:numPr>
+          <w:ilvl w:val="0"/>
+          <w:numId w:val="1"/>
+        </w:numPr>
+      </w:pPr>
+      <w:r>
+        <w:t>Use of Weak GNSS Signals in a Mission to the Moon</w:t>
+      </w:r>
+    </w:p>
+    <w:p>
+      <w:pPr>
+        <w:pStyle w:val="ListParagraph"/>
+        <w:numPr>
+          <w:ilvl w:val="1"/>
+          <w:numId w:val="1"/>
+        </w:numPr>
+      </w:pPr>
+      <w:hyperlink r:id="rId9" w:history="1">
+        <w:r>
+          <w:rPr>
+            <w:rStyle w:val="Hyperlink"/>
+          </w:rPr>
+          <w:t>http://spcomnav.</w:t>
+        </w:r>
+        <w:r>
+          <w:rPr>
+            <w:rStyle w:val="Hyperlink"/>
+          </w:rPr>
+          <w:t>u</w:t>
+        </w:r>
+        <w:r>
+          <w:rPr>
+            <w:rStyle w:val="Hyperlink"/>
+          </w:rPr>
+          <w:t>ab.es/docs/conferences/Moon_GNSS2014.pdf</w:t>
+        </w:r>
+      </w:hyperlink>
+    </w:p>
+    <w:p>
+      <w:pPr>
+        <w:pStyle w:val="ListParagraph"/>
+        <w:numPr>
+          <w:ilvl w:val="1"/>
+          <w:numId w:val="1"/>
+        </w:numPr>
+        <w:rPr>
+          <w:b/>
+          <w:i/>
+        </w:rPr>
+      </w:pPr>
+      <w:r>
+        <w:rPr>
+          <w:b/>
+          <w:i/>
+        </w:rPr>
         <w:t>ESA Moon-GNSS project seeks to determine feasibility of weak signal tech to improve navigation accuracy, reduce cost, and improve autonomy</w:t>
       </w:r>
     </w:p>
@@ -354,8 +631,16 @@
           <w:ilvl w:val="1"/>
           <w:numId w:val="1"/>
         </w:numPr>
-      </w:pPr>
-      <w:r>
+        <w:rPr>
+          <w:b/>
+          <w:i/>
+        </w:rPr>
+      </w:pPr>
+      <w:r>
+        <w:rPr>
+          <w:b/>
+          <w:i/>
+        </w:rPr>
         <w:t>Challenges faced</w:t>
       </w:r>
     </w:p>
@@ -366,8 +651,16 @@
           <w:ilvl w:val="2"/>
           <w:numId w:val="1"/>
         </w:numPr>
-      </w:pPr>
-      <w:r>
+        <w:rPr>
+          <w:b/>
+          <w:i/>
+        </w:rPr>
+      </w:pPr>
+      <w:r>
+        <w:rPr>
+          <w:b/>
+          <w:i/>
+        </w:rPr>
         <w:t xml:space="preserve">Less visibility, </w:t>
       </w:r>
     </w:p>
@@ -378,8 +671,16 @@
           <w:ilvl w:val="2"/>
           <w:numId w:val="1"/>
         </w:numPr>
-      </w:pPr>
-      <w:r>
+        <w:rPr>
+          <w:b/>
+          <w:i/>
+        </w:rPr>
+      </w:pPr>
+      <w:r>
+        <w:rPr>
+          <w:b/>
+          <w:i/>
+        </w:rPr>
         <w:t xml:space="preserve">low signal strength, </w:t>
       </w:r>
     </w:p>
@@ -390,8 +691,16 @@
           <w:ilvl w:val="2"/>
           <w:numId w:val="1"/>
         </w:numPr>
-      </w:pPr>
-      <w:r>
+        <w:rPr>
+          <w:b/>
+          <w:i/>
+        </w:rPr>
+      </w:pPr>
+      <w:r>
+        <w:rPr>
+          <w:b/>
+          <w:i/>
+        </w:rPr>
         <w:t>poor sat geometry,</w:t>
       </w:r>
     </w:p>
@@ -402,8 +711,16 @@
           <w:ilvl w:val="2"/>
           <w:numId w:val="1"/>
         </w:numPr>
-      </w:pPr>
-      <w:r>
+        <w:rPr>
+          <w:b/>
+          <w:i/>
+        </w:rPr>
+      </w:pPr>
+      <w:r>
+        <w:rPr>
+          <w:b/>
+          <w:i/>
+        </w:rPr>
         <w:t xml:space="preserve"> earth/moon signal occultation, </w:t>
       </w:r>
     </w:p>
@@ -414,59 +731,1001 @@
           <w:ilvl w:val="2"/>
           <w:numId w:val="1"/>
         </w:numPr>
+        <w:rPr>
+          <w:b/>
+          <w:i/>
+        </w:rPr>
+      </w:pPr>
+      <w:r>
+        <w:rPr>
+          <w:b/>
+          <w:i/>
+        </w:rPr>
+        <w:t xml:space="preserve">space craft dynamics </w:t>
+      </w:r>
+    </w:p>
+    <w:p>
+      <w:pPr>
+        <w:pStyle w:val="ListParagraph"/>
+        <w:numPr>
+          <w:ilvl w:val="1"/>
+          <w:numId w:val="1"/>
+        </w:numPr>
+        <w:rPr>
+          <w:b/>
+          <w:i/>
+        </w:rPr>
+      </w:pPr>
+      <w:r>
+        <w:rPr>
+          <w:b/>
+          <w:i/>
+        </w:rPr>
+        <w:t>Identification of receiver requirements</w:t>
+      </w:r>
+    </w:p>
+    <w:p>
+      <w:pPr>
+        <w:pStyle w:val="ListParagraph"/>
+        <w:numPr>
+          <w:ilvl w:val="2"/>
+          <w:numId w:val="1"/>
+        </w:numPr>
+        <w:rPr>
+          <w:b/>
+          <w:i/>
+        </w:rPr>
+      </w:pPr>
+      <w:r>
+        <w:rPr>
+          <w:b/>
+          <w:i/>
+        </w:rPr>
+        <w:t>Impact of requirements on receiver module architechture and algorithms(Weak signal processing, filtering, and navigation)</w:t>
+      </w:r>
+    </w:p>
+    <w:p>
+      <w:pPr>
+        <w:pStyle w:val="ListParagraph"/>
+        <w:numPr>
+          <w:ilvl w:val="1"/>
+          <w:numId w:val="1"/>
+        </w:numPr>
+        <w:rPr>
+          <w:b/>
+          <w:i/>
+        </w:rPr>
+      </w:pPr>
+      <w:r>
+        <w:rPr>
+          <w:b/>
+          <w:i/>
+        </w:rPr>
+        <w:t>Integration of gnss with other sensors(IMU/accelerometers)</w:t>
+      </w:r>
+    </w:p>
+    <w:p>
+      <w:pPr>
+        <w:pStyle w:val="ListParagraph"/>
+        <w:numPr>
+          <w:ilvl w:val="1"/>
+          <w:numId w:val="1"/>
+        </w:numPr>
+        <w:rPr>
+          <w:b/>
+          <w:i/>
+        </w:rPr>
+      </w:pPr>
+      <w:r>
+        <w:rPr>
+          <w:b/>
+          <w:i/>
+        </w:rPr>
+        <w:t>Demonstration tests carried out to cover all mission phases</w:t>
+      </w:r>
+    </w:p>
+    <w:p>
+      <w:pPr>
+        <w:pStyle w:val="ListParagraph"/>
+        <w:numPr>
+          <w:ilvl w:val="1"/>
+          <w:numId w:val="1"/>
+        </w:numPr>
+      </w:pPr>
+      <w:r>
+        <w:t>Scenario description</w:t>
+      </w:r>
+      <w:r>
+        <w:t>(ESA lunar lander mission)</w:t>
+      </w:r>
+    </w:p>
+    <w:p>
+      <w:pPr>
+        <w:pStyle w:val="ListParagraph"/>
+        <w:numPr>
+          <w:ilvl w:val="2"/>
+          <w:numId w:val="1"/>
+        </w:numPr>
+      </w:pPr>
+      <w:r>
+        <w:t>8 phases</w:t>
+      </w:r>
+    </w:p>
+    <w:p>
+      <w:pPr>
+        <w:pStyle w:val="ListParagraph"/>
+        <w:numPr>
+          <w:ilvl w:val="3"/>
+          <w:numId w:val="1"/>
+        </w:numPr>
+      </w:pPr>
+      <w:r>
+        <w:t>LTO</w:t>
+      </w:r>
+    </w:p>
+    <w:p>
+      <w:pPr>
+        <w:pStyle w:val="ListParagraph"/>
+        <w:numPr>
+          <w:ilvl w:val="3"/>
+          <w:numId w:val="1"/>
+        </w:numPr>
+      </w:pPr>
+      <w:r>
+        <w:t>2through 4 are phase orbits around moon to reach LLO</w:t>
+      </w:r>
+    </w:p>
+    <w:p>
+      <w:pPr>
+        <w:pStyle w:val="ListParagraph"/>
+        <w:numPr>
+          <w:ilvl w:val="3"/>
+          <w:numId w:val="1"/>
+        </w:numPr>
+      </w:pPr>
+    </w:p>
+    <w:p>
+      <w:pPr>
+        <w:pStyle w:val="ListParagraph"/>
+        <w:numPr>
+          <w:ilvl w:val="3"/>
+          <w:numId w:val="1"/>
+        </w:numPr>
+      </w:pPr>
+    </w:p>
+    <w:p>
+      <w:pPr>
+        <w:pStyle w:val="ListParagraph"/>
+        <w:numPr>
+          <w:ilvl w:val="3"/>
+          <w:numId w:val="1"/>
+        </w:numPr>
+      </w:pPr>
+      <w:r>
+        <w:t>LLO</w:t>
+      </w:r>
+    </w:p>
+    <w:p>
+      <w:pPr>
+        <w:pStyle w:val="ListParagraph"/>
+        <w:numPr>
+          <w:ilvl w:val="3"/>
+          <w:numId w:val="1"/>
+        </w:numPr>
+      </w:pPr>
+      <w:r>
+        <w:t>Coasting to surface</w:t>
+      </w:r>
+    </w:p>
+    <w:p>
+      <w:pPr>
+        <w:pStyle w:val="ListParagraph"/>
+        <w:numPr>
+          <w:ilvl w:val="3"/>
+          <w:numId w:val="1"/>
+        </w:numPr>
+      </w:pPr>
+      <w:r>
+        <w:t>Descent and landing</w:t>
+      </w:r>
+    </w:p>
+    <w:p>
+      <w:pPr>
+        <w:pStyle w:val="ListParagraph"/>
+        <w:numPr>
+          <w:ilvl w:val="3"/>
+          <w:numId w:val="1"/>
+        </w:numPr>
+      </w:pPr>
+      <w:r>
+        <w:t>Surface ops</w:t>
+      </w:r>
+    </w:p>
+    <w:p>
+      <w:pPr>
+        <w:pStyle w:val="ListParagraph"/>
+        <w:numPr>
+          <w:ilvl w:val="2"/>
+          <w:numId w:val="1"/>
+        </w:numPr>
+      </w:pPr>
+      <w:r>
+        <w:t>Analysis done  of GNSS signals arriving near moon to derive receiver requirements</w:t>
+      </w:r>
+    </w:p>
+    <w:p>
+      <w:pPr>
+        <w:pStyle w:val="ListParagraph"/>
+        <w:numPr>
+          <w:ilvl w:val="2"/>
+          <w:numId w:val="1"/>
+        </w:numPr>
+      </w:pPr>
+      <w:r>
+        <w:t xml:space="preserve">GPS/Galileo considered </w:t>
+      </w:r>
+    </w:p>
+    <w:p>
+      <w:pPr>
+        <w:pStyle w:val="ListParagraph"/>
+        <w:numPr>
+          <w:ilvl w:val="2"/>
+          <w:numId w:val="1"/>
+        </w:numPr>
+      </w:pPr>
+      <w:r>
+        <w:t>Moon GNSS considered</w:t>
+      </w:r>
+    </w:p>
+    <w:p>
+      <w:pPr>
+        <w:pStyle w:val="ListParagraph"/>
+        <w:numPr>
+          <w:ilvl w:val="2"/>
+          <w:numId w:val="1"/>
+        </w:numPr>
       </w:pPr>
       <w:r>
         <w:lastRenderedPageBreak/>
-        <w:t xml:space="preserve">space craft dynamics </w:t>
-      </w:r>
-    </w:p>
-    <w:p>
-      <w:pPr>
-        <w:pStyle w:val="ListParagraph"/>
-        <w:numPr>
-          <w:ilvl w:val="1"/>
-          <w:numId w:val="1"/>
-        </w:numPr>
-      </w:pPr>
-      <w:r>
-        <w:t>Identification of receiver requirements</w:t>
-      </w:r>
-    </w:p>
-    <w:p>
-      <w:pPr>
-        <w:pStyle w:val="ListParagraph"/>
-        <w:numPr>
-          <w:ilvl w:val="2"/>
-          <w:numId w:val="1"/>
-        </w:numPr>
-      </w:pPr>
-      <w:r>
-        <w:t>Impact of requirements on receiver module architechture and algorithms(Weak signal processing, filtering, and navigation)</w:t>
-      </w:r>
-    </w:p>
-    <w:p>
-      <w:pPr>
-        <w:pStyle w:val="ListParagraph"/>
-        <w:numPr>
-          <w:ilvl w:val="1"/>
-          <w:numId w:val="1"/>
-        </w:numPr>
-      </w:pPr>
-      <w:r>
-        <w:t>Integration of gnss with other sensors(IMU/accelerometers)</w:t>
-      </w:r>
-    </w:p>
-    <w:p>
-      <w:pPr>
-        <w:pStyle w:val="ListParagraph"/>
-        <w:numPr>
-          <w:ilvl w:val="1"/>
-          <w:numId w:val="1"/>
-        </w:numPr>
-      </w:pPr>
-      <w:r>
-        <w:t>Demonstration tests carried out to cover all mission phases</w:t>
-      </w:r>
+        <w:t>Tracking down to 15dBHz feasible but considers range between 10 and 15</w:t>
+      </w:r>
+    </w:p>
+    <w:p>
+      <w:pPr>
+        <w:pStyle w:val="ListParagraph"/>
+        <w:numPr>
+          <w:ilvl w:val="2"/>
+          <w:numId w:val="1"/>
+        </w:numPr>
+      </w:pPr>
+      <w:r>
+        <w:t>Most signals from secondary lobe</w:t>
+      </w:r>
+    </w:p>
+    <w:p>
+      <w:pPr>
+        <w:pStyle w:val="ListParagraph"/>
+        <w:numPr>
+          <w:ilvl w:val="2"/>
+          <w:numId w:val="1"/>
+        </w:numPr>
+      </w:pPr>
+      <w:r>
+        <w:t>Receiver requirments</w:t>
+      </w:r>
+    </w:p>
+    <w:p>
+      <w:pPr>
+        <w:pStyle w:val="ListParagraph"/>
+        <w:numPr>
+          <w:ilvl w:val="3"/>
+          <w:numId w:val="1"/>
+        </w:numPr>
+      </w:pPr>
+      <w:r>
+        <w:t>Low noise front end</w:t>
+      </w:r>
+    </w:p>
+    <w:p>
+      <w:pPr>
+        <w:pStyle w:val="ListParagraph"/>
+        <w:numPr>
+          <w:ilvl w:val="3"/>
+          <w:numId w:val="1"/>
+        </w:numPr>
+      </w:pPr>
+      <w:r>
+        <w:t xml:space="preserve">High stability local oscillator </w:t>
+      </w:r>
+    </w:p>
+    <w:p>
+      <w:pPr>
+        <w:pStyle w:val="ListParagraph"/>
+        <w:numPr>
+          <w:ilvl w:val="3"/>
+          <w:numId w:val="1"/>
+        </w:numPr>
+      </w:pPr>
+      <w:r>
+        <w:t>Memory required to record and store several hundred milli seconds</w:t>
+      </w:r>
+    </w:p>
+    <w:p>
+      <w:pPr>
+        <w:pStyle w:val="ListParagraph"/>
+        <w:numPr>
+          <w:ilvl w:val="2"/>
+          <w:numId w:val="1"/>
+        </w:numPr>
+      </w:pPr>
+      <w:r>
+        <w:t>Overview of space receivers</w:t>
+      </w:r>
+    </w:p>
+    <w:p>
+      <w:pPr>
+        <w:pStyle w:val="ListParagraph"/>
+        <w:numPr>
+          <w:ilvl w:val="3"/>
+          <w:numId w:val="1"/>
+        </w:numPr>
+      </w:pPr>
+      <w:r>
+        <w:t>MosaicGNSS</w:t>
+      </w:r>
+    </w:p>
+    <w:p>
+      <w:pPr>
+        <w:pStyle w:val="ListParagraph"/>
+        <w:numPr>
+          <w:ilvl w:val="3"/>
+          <w:numId w:val="1"/>
+        </w:numPr>
+      </w:pPr>
+      <w:r>
+        <w:t>Navigator</w:t>
+      </w:r>
+    </w:p>
+    <w:p>
+      <w:pPr>
+        <w:pStyle w:val="ListParagraph"/>
+        <w:numPr>
+          <w:ilvl w:val="3"/>
+          <w:numId w:val="1"/>
+        </w:numPr>
+      </w:pPr>
+      <w:r>
+        <w:t>Phoenix in PROBA3</w:t>
+      </w:r>
+    </w:p>
+    <w:p>
+      <w:pPr>
+        <w:pStyle w:val="ListParagraph"/>
+        <w:numPr>
+          <w:ilvl w:val="3"/>
+          <w:numId w:val="1"/>
+        </w:numPr>
+      </w:pPr>
+      <w:r>
+        <w:t>Software receiver for MAGIA mission</w:t>
+      </w:r>
+    </w:p>
+    <w:p>
+      <w:pPr>
+        <w:pStyle w:val="ListParagraph"/>
+        <w:numPr>
+          <w:ilvl w:val="3"/>
+          <w:numId w:val="1"/>
+        </w:numPr>
+      </w:pPr>
+      <w:r>
+        <w:t>All listed reach as low as 20-25dBHz</w:t>
+      </w:r>
+    </w:p>
+    <w:p>
+      <w:pPr>
+        <w:pStyle w:val="ListParagraph"/>
+        <w:numPr>
+          <w:ilvl w:val="2"/>
+          <w:numId w:val="1"/>
+        </w:numPr>
+      </w:pPr>
+      <w:r>
+        <w:t>Architecture</w:t>
+      </w:r>
+      <w:r>
+        <w:t xml:space="preserve"> of receiver module</w:t>
+      </w:r>
+    </w:p>
+    <w:p>
+      <w:pPr>
+        <w:pStyle w:val="ListParagraph"/>
+        <w:numPr>
+          <w:ilvl w:val="3"/>
+          <w:numId w:val="1"/>
+        </w:numPr>
+      </w:pPr>
+      <w:r>
+        <w:t>Snap shot architecture</w:t>
+      </w:r>
+    </w:p>
+    <w:p>
+      <w:pPr>
+        <w:pStyle w:val="ListParagraph"/>
+        <w:numPr>
+          <w:ilvl w:val="4"/>
+          <w:numId w:val="1"/>
+        </w:numPr>
+      </w:pPr>
+      <w:r>
+        <w:t>Robust against sever signal attenuation and uncertain dynamics</w:t>
+      </w:r>
+    </w:p>
+    <w:p>
+      <w:pPr>
+        <w:pStyle w:val="ListParagraph"/>
+        <w:numPr>
+          <w:ilvl w:val="4"/>
+          <w:numId w:val="1"/>
+        </w:numPr>
+      </w:pPr>
+      <w:r>
+        <w:t>Allows for long coherent/non-coherent integration intervals</w:t>
+      </w:r>
+    </w:p>
+    <w:p>
+      <w:pPr>
+        <w:pStyle w:val="ListParagraph"/>
+        <w:numPr>
+          <w:ilvl w:val="4"/>
+          <w:numId w:val="1"/>
+        </w:numPr>
+      </w:pPr>
+      <w:r>
+        <w:t>Navigator is following this development</w:t>
+      </w:r>
+    </w:p>
+    <w:p>
+      <w:pPr>
+        <w:pStyle w:val="ListParagraph"/>
+        <w:numPr>
+          <w:ilvl w:val="3"/>
+          <w:numId w:val="1"/>
+        </w:numPr>
+      </w:pPr>
+      <w:r>
+        <w:t>Propose the architecture used in DINGPOS project</w:t>
+      </w:r>
+    </w:p>
+    <w:p>
+      <w:pPr>
+        <w:pStyle w:val="ListParagraph"/>
+        <w:numPr>
+          <w:ilvl w:val="4"/>
+          <w:numId w:val="1"/>
+        </w:numPr>
+      </w:pPr>
+      <w:r>
+        <w:t>Developed for indoors</w:t>
+      </w:r>
+    </w:p>
+    <w:p>
+      <w:pPr>
+        <w:pStyle w:val="ListParagraph"/>
+        <w:numPr>
+          <w:ilvl w:val="4"/>
+          <w:numId w:val="1"/>
+        </w:numPr>
+      </w:pPr>
+      <w:r>
+        <w:t>Compatible with GPS/Galileo</w:t>
+      </w:r>
+    </w:p>
+    <w:p>
+      <w:pPr>
+        <w:pStyle w:val="ListParagraph"/>
+        <w:numPr>
+          <w:ilvl w:val="4"/>
+          <w:numId w:val="1"/>
+        </w:numPr>
+      </w:pPr>
+      <w:r>
+        <w:t xml:space="preserve">Use assistance info to limit time-freq search range </w:t>
+      </w:r>
+    </w:p>
+    <w:p>
+      <w:pPr>
+        <w:pStyle w:val="ListParagraph"/>
+        <w:numPr>
+          <w:ilvl w:val="5"/>
+          <w:numId w:val="1"/>
+        </w:numPr>
+      </w:pPr>
+      <w:r>
+        <w:t>Doesn’t need to integrate INS at signal level</w:t>
+      </w:r>
+    </w:p>
+    <w:p>
+      <w:pPr>
+        <w:pStyle w:val="ListParagraph"/>
+        <w:numPr>
+          <w:ilvl w:val="3"/>
+          <w:numId w:val="1"/>
+        </w:numPr>
+      </w:pPr>
+      <w:r>
+        <w:t>See block diagram</w:t>
+      </w:r>
+    </w:p>
+    <w:p>
+      <w:pPr>
+        <w:pStyle w:val="ListParagraph"/>
+        <w:numPr>
+          <w:ilvl w:val="3"/>
+          <w:numId w:val="1"/>
+        </w:numPr>
+      </w:pPr>
+      <w:r>
+        <w:t>Search for correlation values cin time frequency grid can be done using only FFT operations</w:t>
+      </w:r>
+    </w:p>
+    <w:p>
+      <w:pPr>
+        <w:pStyle w:val="ListParagraph"/>
+        <w:numPr>
+          <w:ilvl w:val="3"/>
+          <w:numId w:val="1"/>
+        </w:numPr>
+      </w:pPr>
+      <w:r>
+        <w:t>ESA patented Double-FFT method for low C/N0 values</w:t>
+      </w:r>
+    </w:p>
+    <w:p>
+      <w:pPr>
+        <w:pStyle w:val="ListParagraph"/>
+        <w:numPr>
+          <w:ilvl w:val="2"/>
+          <w:numId w:val="1"/>
+        </w:numPr>
+      </w:pPr>
+      <w:r>
+        <w:t>Moon-GNSS nav filter trade-off</w:t>
+      </w:r>
+    </w:p>
+    <w:p>
+      <w:pPr>
+        <w:pStyle w:val="ListParagraph"/>
+        <w:numPr>
+          <w:ilvl w:val="3"/>
+          <w:numId w:val="1"/>
+        </w:numPr>
+      </w:pPr>
+      <w:r>
+        <w:t>Table of sensors for 4 main phases</w:t>
+      </w:r>
+    </w:p>
+    <w:p>
+      <w:pPr>
+        <w:pStyle w:val="ListParagraph"/>
+        <w:numPr>
+          <w:ilvl w:val="3"/>
+          <w:numId w:val="1"/>
+        </w:numPr>
+      </w:pPr>
+      <w:r>
+        <w:t>Hybridization trade-off between performance and complexity</w:t>
+      </w:r>
+    </w:p>
+    <w:p>
+      <w:pPr>
+        <w:pStyle w:val="ListParagraph"/>
+        <w:numPr>
+          <w:ilvl w:val="4"/>
+          <w:numId w:val="1"/>
+        </w:numPr>
+      </w:pPr>
+      <w:r>
+        <w:t>Loose coupled, tight coupled, deeply integrated</w:t>
+      </w:r>
+    </w:p>
+    <w:p>
+      <w:pPr>
+        <w:pStyle w:val="ListParagraph"/>
+        <w:numPr>
+          <w:ilvl w:val="3"/>
+          <w:numId w:val="1"/>
+        </w:numPr>
+      </w:pPr>
+      <w:r>
+        <w:t>Tight coupled is preferred</w:t>
+      </w:r>
+    </w:p>
+    <w:p>
+      <w:pPr>
+        <w:pStyle w:val="ListParagraph"/>
+        <w:numPr>
+          <w:ilvl w:val="4"/>
+          <w:numId w:val="1"/>
+        </w:numPr>
+      </w:pPr>
+      <w:r>
+        <w:t>Allows classical nav filter techniques</w:t>
+      </w:r>
+    </w:p>
+    <w:p>
+      <w:pPr>
+        <w:pStyle w:val="ListParagraph"/>
+        <w:numPr>
+          <w:ilvl w:val="4"/>
+          <w:numId w:val="1"/>
+        </w:numPr>
+      </w:pPr>
+      <w:r>
+        <w:t>Use every single GNSS measurement</w:t>
+      </w:r>
+    </w:p>
+    <w:p>
+      <w:pPr>
+        <w:pStyle w:val="ListParagraph"/>
+        <w:numPr>
+          <w:ilvl w:val="3"/>
+          <w:numId w:val="1"/>
+        </w:numPr>
+      </w:pPr>
+      <w:r>
+        <w:t>Use of EKF</w:t>
+      </w:r>
+    </w:p>
+    <w:p>
+      <w:pPr>
+        <w:pStyle w:val="ListParagraph"/>
+        <w:numPr>
+          <w:ilvl w:val="4"/>
+          <w:numId w:val="1"/>
+        </w:numPr>
+      </w:pPr>
+      <w:r>
+        <w:t>Modified to include gnss measuments in dedicated second update block</w:t>
+      </w:r>
+      <w:r>
+        <w:t xml:space="preserve"> to save computational resources </w:t>
+      </w:r>
+    </w:p>
+    <w:p>
+      <w:pPr>
+        <w:pStyle w:val="ListParagraph"/>
+        <w:numPr>
+          <w:ilvl w:val="1"/>
+          <w:numId w:val="1"/>
+        </w:numPr>
+      </w:pPr>
+      <w:r>
+        <w:t>Proof of concept</w:t>
+      </w:r>
+    </w:p>
+    <w:p>
+      <w:pPr>
+        <w:pStyle w:val="ListParagraph"/>
+        <w:numPr>
+          <w:ilvl w:val="2"/>
+          <w:numId w:val="1"/>
+        </w:numPr>
+      </w:pPr>
+      <w:r>
+        <w:t>Developed in matlab/Simulink</w:t>
+      </w:r>
+    </w:p>
+    <w:p>
+      <w:pPr>
+        <w:pStyle w:val="ListParagraph"/>
+        <w:numPr>
+          <w:ilvl w:val="2"/>
+          <w:numId w:val="1"/>
+        </w:numPr>
+      </w:pPr>
+      <w:r>
+        <w:t>Scenario generator module</w:t>
+      </w:r>
+    </w:p>
+    <w:p>
+      <w:pPr>
+        <w:pStyle w:val="ListParagraph"/>
+        <w:numPr>
+          <w:ilvl w:val="3"/>
+          <w:numId w:val="1"/>
+        </w:numPr>
+      </w:pPr>
+      <w:r>
+        <w:t>Simulates GNSS signal values</w:t>
+      </w:r>
+    </w:p>
+    <w:p>
+      <w:pPr>
+        <w:pStyle w:val="ListParagraph"/>
+        <w:numPr>
+          <w:ilvl w:val="4"/>
+          <w:numId w:val="1"/>
+        </w:numPr>
+      </w:pPr>
+      <w:r>
+        <w:t>Range distance</w:t>
+      </w:r>
+    </w:p>
+    <w:p>
+      <w:pPr>
+        <w:pStyle w:val="ListParagraph"/>
+        <w:numPr>
+          <w:ilvl w:val="4"/>
+          <w:numId w:val="1"/>
+        </w:numPr>
+      </w:pPr>
+      <w:r>
+        <w:t>Doppler expected</w:t>
+      </w:r>
+    </w:p>
+    <w:p>
+      <w:pPr>
+        <w:pStyle w:val="ListParagraph"/>
+        <w:numPr>
+          <w:ilvl w:val="4"/>
+          <w:numId w:val="1"/>
+        </w:numPr>
+      </w:pPr>
+      <w:r>
+        <w:t>C/N0 values</w:t>
+      </w:r>
+    </w:p>
+    <w:p>
+      <w:pPr>
+        <w:pStyle w:val="ListParagraph"/>
+        <w:numPr>
+          <w:ilvl w:val="2"/>
+          <w:numId w:val="1"/>
+        </w:numPr>
+      </w:pPr>
+      <w:r>
+        <w:t>GNSS receiver module</w:t>
+      </w:r>
+    </w:p>
+    <w:p>
+      <w:pPr>
+        <w:pStyle w:val="ListParagraph"/>
+        <w:numPr>
+          <w:ilvl w:val="3"/>
+          <w:numId w:val="1"/>
+        </w:numPr>
+      </w:pPr>
+      <w:r>
+        <w:lastRenderedPageBreak/>
+        <w:t>Generate fractional pseudo/frequency observables</w:t>
+      </w:r>
+    </w:p>
+    <w:p>
+      <w:pPr>
+        <w:pStyle w:val="ListParagraph"/>
+        <w:numPr>
+          <w:ilvl w:val="3"/>
+          <w:numId w:val="1"/>
+        </w:numPr>
+      </w:pPr>
+      <w:r>
+        <w:t>Uses SGM results as input</w:t>
+      </w:r>
+    </w:p>
+    <w:p>
+      <w:pPr>
+        <w:pStyle w:val="ListParagraph"/>
+        <w:numPr>
+          <w:ilvl w:val="3"/>
+          <w:numId w:val="1"/>
+        </w:numPr>
+      </w:pPr>
+      <w:r>
+        <w:t>2 main parts</w:t>
+      </w:r>
+    </w:p>
+    <w:p>
+      <w:pPr>
+        <w:pStyle w:val="ListParagraph"/>
+        <w:numPr>
+          <w:ilvl w:val="4"/>
+          <w:numId w:val="1"/>
+        </w:numPr>
+      </w:pPr>
+      <w:r>
+        <w:t>Data handling and config</w:t>
+      </w:r>
+    </w:p>
+    <w:p>
+      <w:pPr>
+        <w:pStyle w:val="ListParagraph"/>
+        <w:numPr>
+          <w:ilvl w:val="4"/>
+          <w:numId w:val="1"/>
+        </w:numPr>
+        <w:spacing w:before="240"/>
+      </w:pPr>
+      <w:r>
+        <w:t>Equivalent C/N0 computation and generation of simulated observables</w:t>
+      </w:r>
+    </w:p>
+    <w:p>
+      <w:pPr>
+        <w:pStyle w:val="ListParagraph"/>
+        <w:numPr>
+          <w:ilvl w:val="2"/>
+          <w:numId w:val="1"/>
+        </w:numPr>
+      </w:pPr>
+      <w:r>
+        <w:t>Navigation filter module</w:t>
+      </w:r>
+    </w:p>
+    <w:p>
+      <w:pPr>
+        <w:pStyle w:val="ListParagraph"/>
+        <w:numPr>
+          <w:ilvl w:val="3"/>
+          <w:numId w:val="1"/>
+        </w:numPr>
+      </w:pPr>
+      <w:r>
+        <w:t>Takes in GRM results and sensors results</w:t>
+      </w:r>
+    </w:p>
+    <w:p>
+      <w:pPr>
+        <w:pStyle w:val="ListParagraph"/>
+        <w:numPr>
+          <w:ilvl w:val="3"/>
+          <w:numId w:val="1"/>
+        </w:numPr>
+      </w:pPr>
+      <w:r>
+        <w:t>Outputs estimated position and velocity</w:t>
+      </w:r>
+    </w:p>
+    <w:p>
+      <w:pPr>
+        <w:pStyle w:val="ListParagraph"/>
+        <w:numPr>
+          <w:ilvl w:val="1"/>
+          <w:numId w:val="1"/>
+        </w:numPr>
+      </w:pPr>
+      <w:r>
+        <w:t>Test cases</w:t>
+      </w:r>
+    </w:p>
+    <w:p>
+      <w:pPr>
+        <w:pStyle w:val="ListParagraph"/>
+        <w:numPr>
+          <w:ilvl w:val="2"/>
+          <w:numId w:val="1"/>
+        </w:numPr>
+      </w:pPr>
+      <w:r>
+        <w:t>Select frequency band</w:t>
+      </w:r>
+    </w:p>
+    <w:p>
+      <w:pPr>
+        <w:pStyle w:val="ListParagraph"/>
+        <w:numPr>
+          <w:ilvl w:val="2"/>
+          <w:numId w:val="1"/>
+        </w:numPr>
+      </w:pPr>
+      <w:r>
+        <w:t>Select optimum moon gnss transmit power</w:t>
+      </w:r>
+    </w:p>
+    <w:p>
+      <w:pPr>
+        <w:pStyle w:val="ListParagraph"/>
+        <w:numPr>
+          <w:ilvl w:val="2"/>
+          <w:numId w:val="1"/>
+        </w:numPr>
+      </w:pPr>
+      <w:r>
+        <w:t>Evaluate performance with infrequent ground tracking</w:t>
+      </w:r>
+    </w:p>
+    <w:p>
+      <w:pPr>
+        <w:pStyle w:val="ListParagraph"/>
+        <w:numPr>
+          <w:ilvl w:val="2"/>
+          <w:numId w:val="1"/>
+        </w:numPr>
+      </w:pPr>
+      <w:r>
+        <w:t>Best strategy for selection of receiveing antenna</w:t>
+      </w:r>
+    </w:p>
+    <w:p>
+      <w:pPr>
+        <w:pStyle w:val="ListParagraph"/>
+        <w:numPr>
+          <w:ilvl w:val="2"/>
+          <w:numId w:val="1"/>
+        </w:numPr>
+      </w:pPr>
+      <w:r>
+        <w:t>Sensibility analysis of RX to given uncertainty window</w:t>
+      </w:r>
+    </w:p>
+    <w:p>
+      <w:pPr>
+        <w:pStyle w:val="ListParagraph"/>
+        <w:numPr>
+          <w:ilvl w:val="2"/>
+          <w:numId w:val="1"/>
+        </w:numPr>
+      </w:pPr>
+      <w:r>
+        <w:t>Rest of cases evaluate performance of MGNSS RX covering all mission phases</w:t>
+      </w:r>
+    </w:p>
+    <w:p>
+      <w:pPr>
+        <w:pStyle w:val="ListParagraph"/>
+        <w:numPr>
+          <w:ilvl w:val="1"/>
+          <w:numId w:val="1"/>
+        </w:numPr>
+      </w:pPr>
+      <w:r>
+        <w:t>Main advantage of GNSS mostly visible during LTO</w:t>
+      </w:r>
+    </w:p>
+    <w:p>
+      <w:pPr>
+        <w:pStyle w:val="ListParagraph"/>
+        <w:numPr>
+          <w:ilvl w:val="2"/>
+          <w:numId w:val="1"/>
+        </w:numPr>
+      </w:pPr>
+      <w:r>
+        <w:t>High accuaracy of hybrid nav estimation</w:t>
+      </w:r>
+    </w:p>
+    <w:p>
+      <w:pPr>
+        <w:pStyle w:val="ListParagraph"/>
+        <w:numPr>
+          <w:ilvl w:val="2"/>
+          <w:numId w:val="1"/>
+        </w:numPr>
+      </w:pPr>
+      <w:r>
+        <w:t>Ground ops can be reduced to once per day</w:t>
+      </w:r>
+    </w:p>
+    <w:p>
+      <w:pPr>
+        <w:pStyle w:val="ListParagraph"/>
+        <w:numPr>
+          <w:ilvl w:val="2"/>
+          <w:numId w:val="1"/>
+        </w:numPr>
+      </w:pPr>
+      <w:r>
+        <w:t>Up to geo hybrid nav is significantly more precise than inertial nav, on-board orbit propagation and hourly ground track udate</w:t>
+      </w:r>
+    </w:p>
+    <w:p>
+      <w:pPr>
+        <w:pStyle w:val="ListParagraph"/>
+        <w:numPr>
+          <w:ilvl w:val="1"/>
+          <w:numId w:val="1"/>
+        </w:numPr>
+      </w:pPr>
     </w:p>
     <w:p>
       <w:pPr>
@@ -488,7 +1747,7 @@
           <w:numId w:val="1"/>
         </w:numPr>
       </w:pPr>
-      <w:hyperlink r:id="rId9" w:history="1">
+      <w:hyperlink r:id="rId10" w:history="1">
         <w:r>
           <w:rPr>
             <w:rStyle w:val="Hyperlink"/>
@@ -504,8 +1763,16 @@
           <w:ilvl w:val="1"/>
           <w:numId w:val="1"/>
         </w:numPr>
-      </w:pPr>
-      <w:r>
+        <w:rPr>
+          <w:b/>
+          <w:i/>
+        </w:rPr>
+      </w:pPr>
+      <w:r>
+        <w:rPr>
+          <w:b/>
+          <w:i/>
+        </w:rPr>
         <w:t>Moderate availability of weak signals with frequent outages</w:t>
       </w:r>
     </w:p>
@@ -516,8 +1783,16 @@
           <w:ilvl w:val="1"/>
           <w:numId w:val="1"/>
         </w:numPr>
-      </w:pPr>
-      <w:r>
+        <w:rPr>
+          <w:b/>
+          <w:i/>
+        </w:rPr>
+      </w:pPr>
+      <w:r>
+        <w:rPr>
+          <w:b/>
+          <w:i/>
+        </w:rPr>
         <w:t>Software receivers able to capture signals</w:t>
       </w:r>
     </w:p>
@@ -528,8 +1803,16 @@
           <w:ilvl w:val="2"/>
           <w:numId w:val="1"/>
         </w:numPr>
-      </w:pPr>
-      <w:r>
+        <w:rPr>
+          <w:b/>
+          <w:i/>
+        </w:rPr>
+      </w:pPr>
+      <w:r>
+        <w:rPr>
+          <w:b/>
+          <w:i/>
+        </w:rPr>
         <w:t>Computing nav message remains difficult task</w:t>
       </w:r>
     </w:p>
@@ -540,8 +1823,16 @@
           <w:ilvl w:val="1"/>
           <w:numId w:val="1"/>
         </w:numPr>
-      </w:pPr>
-      <w:r>
+        <w:rPr>
+          <w:b/>
+          <w:i/>
+        </w:rPr>
+      </w:pPr>
+      <w:r>
+        <w:rPr>
+          <w:b/>
+          <w:i/>
+        </w:rPr>
         <w:t>Approach to obtain navigation solution is analyzed</w:t>
       </w:r>
     </w:p>
@@ -552,8 +1843,16 @@
           <w:ilvl w:val="2"/>
           <w:numId w:val="1"/>
         </w:numPr>
-      </w:pPr>
-      <w:r>
+        <w:rPr>
+          <w:b/>
+          <w:i/>
+        </w:rPr>
+      </w:pPr>
+      <w:r>
+        <w:rPr>
+          <w:b/>
+          <w:i/>
+        </w:rPr>
         <w:t>Relevant requiements for clock and orbit propagator discussed</w:t>
       </w:r>
     </w:p>
@@ -564,8 +1863,16 @@
           <w:ilvl w:val="1"/>
           <w:numId w:val="1"/>
         </w:numPr>
-      </w:pPr>
-      <w:r>
+        <w:rPr>
+          <w:b/>
+          <w:i/>
+        </w:rPr>
+      </w:pPr>
+      <w:r>
+        <w:rPr>
+          <w:b/>
+          <w:i/>
+        </w:rPr>
         <w:t>Potential to save operational costs related to ground support and tracking</w:t>
       </w:r>
     </w:p>
@@ -573,80 +1880,76 @@
       <w:pPr>
         <w:pStyle w:val="ListParagraph"/>
         <w:numPr>
+          <w:ilvl w:val="1"/>
+          <w:numId w:val="1"/>
+        </w:numPr>
+        <w:rPr>
+          <w:b/>
+          <w:i/>
+        </w:rPr>
+      </w:pPr>
+      <w:r>
+        <w:t>Intensive processing using a software receiver can withstand low SNR</w:t>
+      </w:r>
+    </w:p>
+    <w:p>
+      <w:pPr>
+        <w:pStyle w:val="ListParagraph"/>
+        <w:numPr>
+          <w:ilvl w:val="1"/>
+          <w:numId w:val="1"/>
+        </w:numPr>
+        <w:rPr>
+          <w:b/>
+          <w:i/>
+        </w:rPr>
+      </w:pPr>
+      <w:r>
+        <w:t>Estimation techniques based on knowledge of the orbital dynamics solve issue of continuity</w:t>
+      </w:r>
+    </w:p>
+    <w:p>
+      <w:pPr>
+        <w:pStyle w:val="ListParagraph"/>
+        <w:numPr>
+          <w:ilvl w:val="1"/>
+          <w:numId w:val="1"/>
+        </w:numPr>
+        <w:rPr>
+          <w:b/>
+          <w:i/>
+        </w:rPr>
+      </w:pPr>
+      <w:r>
+        <w:t>Being that it is extremely difficult to get nav message from GNSS signals, ground station or a data-relay system can be used to upload a core portion of the navigation message</w:t>
+      </w:r>
+    </w:p>
+    <w:p>
+      <w:pPr>
+        <w:pStyle w:val="ListParagraph"/>
+        <w:numPr>
+          <w:ilvl w:val="1"/>
+          <w:numId w:val="1"/>
+        </w:numPr>
+        <w:rPr>
+          <w:b/>
+          <w:i/>
+        </w:rPr>
+      </w:pPr>
+      <w:r>
+        <w:t>Improvments could be made if Beidou and GLONASS are included</w:t>
+      </w:r>
+    </w:p>
+    <w:p>
+      <w:pPr>
+        <w:pStyle w:val="ListParagraph"/>
+        <w:numPr>
           <w:ilvl w:val="0"/>
           <w:numId w:val="1"/>
         </w:numPr>
       </w:pPr>
       <w:r>
         <w:t>GNSS-based Orbital Filter for Earth Moon Transfer Orbits</w:t>
-      </w:r>
-    </w:p>
-    <w:p>
-      <w:pPr>
-        <w:pStyle w:val="ListParagraph"/>
-        <w:numPr>
-          <w:ilvl w:val="1"/>
-          <w:numId w:val="1"/>
-        </w:numPr>
-      </w:pPr>
-      <w:hyperlink r:id="rId10" w:history="1">
-        <w:r>
-          <w:rPr>
-            <w:rStyle w:val="Hyperlink"/>
-          </w:rPr>
-          <w:t>https://www.cambridge.org/core/journals/journal-of-navigation/article/gnss-based-orbital-filter-for-earth-moon-transfer-orbits/050B00CA697DD2339BEE061048DC0ADB</w:t>
-        </w:r>
-      </w:hyperlink>
-    </w:p>
-    <w:p>
-      <w:pPr>
-        <w:pStyle w:val="ListParagraph"/>
-        <w:numPr>
-          <w:ilvl w:val="1"/>
-          <w:numId w:val="1"/>
-        </w:numPr>
-      </w:pPr>
-      <w:r>
-        <w:t xml:space="preserve">Adaptive orbital filter </w:t>
-      </w:r>
-    </w:p>
-    <w:p>
-      <w:pPr>
-        <w:pStyle w:val="ListParagraph"/>
-        <w:numPr>
-          <w:ilvl w:val="2"/>
-          <w:numId w:val="1"/>
-        </w:numPr>
-      </w:pPr>
-      <w:r>
-        <w:t>Fuses GNSS observations with orbit forces model</w:t>
-      </w:r>
-    </w:p>
-    <w:p>
-      <w:pPr>
-        <w:pStyle w:val="ListParagraph"/>
-        <w:numPr>
-          <w:ilvl w:val="2"/>
-          <w:numId w:val="1"/>
-        </w:numPr>
-      </w:pPr>
-      <w:r>
-        <w:t>Simulation results show accuracy significantly higher than with standalone GNSS or pure orbital propagation</w:t>
-      </w:r>
-    </w:p>
-    <w:p>
-      <w:pPr>
-        <w:pStyle w:val="ListParagraph"/>
-        <w:numPr>
-          <w:ilvl w:val="0"/>
-          <w:numId w:val="1"/>
-        </w:numPr>
-      </w:pPr>
-      <w:r>
-        <w:t>A GPS Receiver for Lunar Missions</w:t>
-      </w:r>
-      <w:r>
-        <w:t>(ION)</w:t>
       </w:r>
     </w:p>
     <w:p>
@@ -662,7 +1965,19 @@
           <w:rPr>
             <w:rStyle w:val="Hyperlink"/>
           </w:rPr>
-          <w:t>https://www.ion.org/publications/abstract.cfm?articleID=7685</w:t>
+          <w:t>https://www.cambridge.org/core/journals/journal-of-navigation/article/gnss-based-orbital-filter-for-earth-moon-transfer-orb</w:t>
+        </w:r>
+        <w:r>
+          <w:rPr>
+            <w:rStyle w:val="Hyperlink"/>
+          </w:rPr>
+          <w:t>i</w:t>
+        </w:r>
+        <w:r>
+          <w:rPr>
+            <w:rStyle w:val="Hyperlink"/>
+          </w:rPr>
+          <w:t>ts/050B00CA697DD2339BEE061048DC0ADB</w:t>
         </w:r>
       </w:hyperlink>
     </w:p>
@@ -673,8 +1988,289 @@
           <w:ilvl w:val="1"/>
           <w:numId w:val="1"/>
         </w:numPr>
-      </w:pPr>
-      <w:r>
+        <w:rPr>
+          <w:b/>
+          <w:i/>
+        </w:rPr>
+      </w:pPr>
+      <w:r>
+        <w:rPr>
+          <w:b/>
+          <w:i/>
+        </w:rPr>
+        <w:t xml:space="preserve">Adaptive orbital filter </w:t>
+      </w:r>
+    </w:p>
+    <w:p>
+      <w:pPr>
+        <w:pStyle w:val="ListParagraph"/>
+        <w:numPr>
+          <w:ilvl w:val="2"/>
+          <w:numId w:val="1"/>
+        </w:numPr>
+        <w:rPr>
+          <w:b/>
+          <w:i/>
+        </w:rPr>
+      </w:pPr>
+      <w:r>
+        <w:rPr>
+          <w:b/>
+          <w:i/>
+        </w:rPr>
+        <w:t>Fuses GNSS observations with orbit forces model</w:t>
+      </w:r>
+    </w:p>
+    <w:p>
+      <w:pPr>
+        <w:pStyle w:val="ListParagraph"/>
+        <w:numPr>
+          <w:ilvl w:val="2"/>
+          <w:numId w:val="1"/>
+        </w:numPr>
+        <w:rPr>
+          <w:b/>
+          <w:i/>
+        </w:rPr>
+      </w:pPr>
+      <w:r>
+        <w:rPr>
+          <w:b/>
+          <w:i/>
+        </w:rPr>
+        <w:t>Simulation results show accuracy significantly higher than with standalone GNSS or pure orbital propagation</w:t>
+      </w:r>
+    </w:p>
+    <w:p>
+      <w:pPr>
+        <w:pStyle w:val="ListParagraph"/>
+        <w:numPr>
+          <w:ilvl w:val="1"/>
+          <w:numId w:val="1"/>
+        </w:numPr>
+        <w:rPr>
+          <w:b/>
+          <w:i/>
+        </w:rPr>
+      </w:pPr>
+      <w:r>
+        <w:lastRenderedPageBreak/>
+        <w:t>Orbital filter specifically designed for MTO</w:t>
+      </w:r>
+    </w:p>
+    <w:p>
+      <w:pPr>
+        <w:pStyle w:val="ListParagraph"/>
+        <w:numPr>
+          <w:ilvl w:val="2"/>
+          <w:numId w:val="1"/>
+        </w:numPr>
+        <w:rPr>
+          <w:b/>
+          <w:i/>
+        </w:rPr>
+      </w:pPr>
+      <w:r>
+        <w:t>Fuses GNSS observations(Range and Rate) with an orbital forces model through and adaptive EKF</w:t>
+      </w:r>
+    </w:p>
+    <w:p>
+      <w:pPr>
+        <w:pStyle w:val="ListParagraph"/>
+        <w:numPr>
+          <w:ilvl w:val="1"/>
+          <w:numId w:val="1"/>
+        </w:numPr>
+        <w:rPr>
+          <w:b/>
+          <w:i/>
+        </w:rPr>
+      </w:pPr>
+      <w:r>
+        <w:t>Once Spacecraft goes above constellation, higher GDOP and weak signal degrade accuracy</w:t>
+      </w:r>
+    </w:p>
+    <w:p>
+      <w:pPr>
+        <w:pStyle w:val="ListParagraph"/>
+        <w:numPr>
+          <w:ilvl w:val="2"/>
+          <w:numId w:val="1"/>
+        </w:numPr>
+        <w:rPr>
+          <w:b/>
+          <w:i/>
+        </w:rPr>
+      </w:pPr>
+      <w:r>
+        <w:t>With no filtering errors of 10’s of Km and peaks higher than 50Km are seen at moon altitude(with Rx capable of signals down to -159dBm</w:t>
+      </w:r>
+    </w:p>
+    <w:p>
+      <w:pPr>
+        <w:pStyle w:val="ListParagraph"/>
+        <w:numPr>
+          <w:ilvl w:val="1"/>
+          <w:numId w:val="1"/>
+        </w:numPr>
+        <w:rPr>
+          <w:b/>
+          <w:i/>
+        </w:rPr>
+      </w:pPr>
+      <w:r>
+        <w:t>peaks of errors reduced with filter to about 260m (L1 C/A used for least square estimation) 10’s of cm/sec error for velocity</w:t>
+      </w:r>
+    </w:p>
+    <w:p>
+      <w:pPr>
+        <w:pStyle w:val="ListParagraph"/>
+        <w:numPr>
+          <w:ilvl w:val="1"/>
+          <w:numId w:val="1"/>
+        </w:numPr>
+        <w:rPr>
+          <w:b/>
+          <w:i/>
+        </w:rPr>
+      </w:pPr>
+      <w:r>
+        <w:t>Pos and vel estimation help estimate Doppler shift and rate</w:t>
+      </w:r>
+    </w:p>
+    <w:p>
+      <w:pPr>
+        <w:pStyle w:val="ListParagraph"/>
+        <w:numPr>
+          <w:ilvl w:val="1"/>
+          <w:numId w:val="1"/>
+        </w:numPr>
+        <w:rPr>
+          <w:b/>
+          <w:i/>
+        </w:rPr>
+      </w:pPr>
+      <w:r>
+        <w:t>Signifcant improvments when using both galileo and GPS</w:t>
+      </w:r>
+    </w:p>
+    <w:p>
+      <w:pPr>
+        <w:pStyle w:val="ListParagraph"/>
+        <w:numPr>
+          <w:ilvl w:val="0"/>
+          <w:numId w:val="1"/>
+        </w:numPr>
+      </w:pPr>
+      <w:bookmarkStart w:id="0" w:name="_GoBack"/>
+      <w:r>
+        <w:t>Navigator GPS Receiver for fast acquisition and weak signal space applications</w:t>
+      </w:r>
+    </w:p>
+    <w:bookmarkEnd w:id="0"/>
+    <w:p>
+      <w:pPr>
+        <w:pStyle w:val="ListParagraph"/>
+        <w:numPr>
+          <w:ilvl w:val="1"/>
+          <w:numId w:val="1"/>
+        </w:numPr>
+      </w:pPr>
+      <w:r>
+        <w:fldChar w:fldCharType="begin"/>
+      </w:r>
+      <w:r>
+        <w:instrText xml:space="preserve"> HYPERLINK "</w:instrText>
+      </w:r>
+      <w:r>
+        <w:instrText>https://ntrs.nasa.gov/archive/nasa/casi.ntrs.nasa.gov/20080040692.pdf</w:instrText>
+      </w:r>
+      <w:r>
+        <w:instrText xml:space="preserve">" </w:instrText>
+      </w:r>
+      <w:r>
+        <w:fldChar w:fldCharType="separate"/>
+      </w:r>
+      <w:r>
+        <w:rPr>
+          <w:rStyle w:val="Hyperlink"/>
+        </w:rPr>
+        <w:t>https://ntrs.nasa.gov/archive/nasa/casi.ntrs.nasa.gov/20080040692.pdf</w:t>
+      </w:r>
+      <w:r>
+        <w:fldChar w:fldCharType="end"/>
+      </w:r>
+    </w:p>
+    <w:p>
+      <w:pPr>
+        <w:pStyle w:val="ListParagraph"/>
+        <w:numPr>
+          <w:ilvl w:val="1"/>
+          <w:numId w:val="1"/>
+        </w:numPr>
+      </w:pPr>
+    </w:p>
+    <w:p>
+      <w:pPr>
+        <w:pStyle w:val="ListParagraph"/>
+        <w:numPr>
+          <w:ilvl w:val="0"/>
+          <w:numId w:val="1"/>
+        </w:numPr>
+      </w:pPr>
+      <w:r>
+        <w:t>A GPS Receiver for Lunar Missions</w:t>
+      </w:r>
+      <w:r>
+        <w:t>(ION)</w:t>
+      </w:r>
+    </w:p>
+    <w:p>
+      <w:pPr>
+        <w:pStyle w:val="ListParagraph"/>
+        <w:numPr>
+          <w:ilvl w:val="1"/>
+          <w:numId w:val="1"/>
+        </w:numPr>
+      </w:pPr>
+      <w:hyperlink r:id="rId12" w:history="1">
+        <w:r>
+          <w:rPr>
+            <w:rStyle w:val="Hyperlink"/>
+          </w:rPr>
+          <w:t>https://www.ion.org/publications/a</w:t>
+        </w:r>
+        <w:r>
+          <w:rPr>
+            <w:rStyle w:val="Hyperlink"/>
+          </w:rPr>
+          <w:t>b</w:t>
+        </w:r>
+        <w:r>
+          <w:rPr>
+            <w:rStyle w:val="Hyperlink"/>
+          </w:rPr>
+          <w:t>stract.cfm?articleID=7685</w:t>
+        </w:r>
+      </w:hyperlink>
+    </w:p>
+    <w:p>
+      <w:pPr>
+        <w:pStyle w:val="ListParagraph"/>
+        <w:numPr>
+          <w:ilvl w:val="1"/>
+          <w:numId w:val="1"/>
+        </w:numPr>
+        <w:rPr>
+          <w:b/>
+          <w:i/>
+        </w:rPr>
+      </w:pPr>
+      <w:r>
+        <w:rPr>
+          <w:b/>
+          <w:i/>
+        </w:rPr>
         <w:t>Reduce reliance on DSN</w:t>
       </w:r>
     </w:p>
@@ -685,8 +2281,16 @@
           <w:ilvl w:val="1"/>
           <w:numId w:val="1"/>
         </w:numPr>
-      </w:pPr>
-      <w:r>
+        <w:rPr>
+          <w:b/>
+          <w:i/>
+        </w:rPr>
+      </w:pPr>
+      <w:r>
+        <w:rPr>
+          <w:b/>
+          <w:i/>
+        </w:rPr>
         <w:t xml:space="preserve">“Navigator” </w:t>
       </w:r>
     </w:p>
@@ -697,8 +2301,16 @@
           <w:ilvl w:val="2"/>
           <w:numId w:val="1"/>
         </w:numPr>
-      </w:pPr>
-      <w:r>
+        <w:rPr>
+          <w:b/>
+          <w:i/>
+        </w:rPr>
+      </w:pPr>
+      <w:r>
+        <w:rPr>
+          <w:b/>
+          <w:i/>
+        </w:rPr>
         <w:t>Developed at GSFC</w:t>
       </w:r>
     </w:p>
@@ -709,8 +2321,16 @@
           <w:ilvl w:val="2"/>
           <w:numId w:val="1"/>
         </w:numPr>
-      </w:pPr>
-      <w:r>
+        <w:rPr>
+          <w:b/>
+          <w:i/>
+        </w:rPr>
+      </w:pPr>
+      <w:r>
+        <w:rPr>
+          <w:b/>
+          <w:i/>
+        </w:rPr>
         <w:t>At its heart is a Field programmable gate array(FPGA) based acquisition engine</w:t>
       </w:r>
     </w:p>
@@ -721,8 +2341,16 @@
           <w:ilvl w:val="3"/>
           <w:numId w:val="1"/>
         </w:numPr>
-      </w:pPr>
-      <w:r>
+        <w:rPr>
+          <w:b/>
+          <w:i/>
+        </w:rPr>
+      </w:pPr>
+      <w:r>
+        <w:rPr>
+          <w:b/>
+          <w:i/>
+        </w:rPr>
         <w:t>Rapid acquisition/reacquisition of strong gps signals after outage</w:t>
       </w:r>
     </w:p>
@@ -733,8 +2361,16 @@
           <w:ilvl w:val="3"/>
           <w:numId w:val="1"/>
         </w:numPr>
-      </w:pPr>
-      <w:r>
+        <w:rPr>
+          <w:b/>
+          <w:i/>
+        </w:rPr>
+      </w:pPr>
+      <w:r>
+        <w:rPr>
+          <w:b/>
+          <w:i/>
+        </w:rPr>
         <w:t>Lower sensitivity, allowing acquisition high above gps constellation</w:t>
       </w:r>
     </w:p>
@@ -745,8 +2381,16 @@
           <w:ilvl w:val="2"/>
           <w:numId w:val="1"/>
         </w:numPr>
-      </w:pPr>
-      <w:r>
+        <w:rPr>
+          <w:b/>
+          <w:i/>
+        </w:rPr>
+      </w:pPr>
+      <w:r>
+        <w:rPr>
+          <w:b/>
+          <w:i/>
+        </w:rPr>
         <w:t>Asses Navigator at earth ascent, cislunar navigation, and entry</w:t>
       </w:r>
     </w:p>
@@ -757,8 +2401,16 @@
           <w:ilvl w:val="2"/>
           <w:numId w:val="1"/>
         </w:numPr>
-      </w:pPr>
-      <w:r>
+        <w:rPr>
+          <w:b/>
+          <w:i/>
+        </w:rPr>
+      </w:pPr>
+      <w:r>
+        <w:rPr>
+          <w:b/>
+          <w:i/>
+        </w:rPr>
         <w:t>Navigator connected to Spirent GPS signal generator to allow for collection of real-time, hardware in loop results for each phase of flight</w:t>
       </w:r>
     </w:p>
@@ -769,8 +2421,16 @@
           <w:ilvl w:val="2"/>
           <w:numId w:val="1"/>
         </w:numPr>
-      </w:pPr>
-      <w:r>
+        <w:rPr>
+          <w:b/>
+          <w:i/>
+        </w:rPr>
+      </w:pPr>
+      <w:r>
+        <w:rPr>
+          <w:b/>
+          <w:i/>
+        </w:rPr>
         <w:t>Navigator assessed under dynamical environment unique to mission phase trajectory</w:t>
       </w:r>
     </w:p>
@@ -797,7 +2457,7 @@
           <w:numId w:val="1"/>
         </w:numPr>
       </w:pPr>
-      <w:hyperlink r:id="rId12" w:history="1">
+      <w:hyperlink r:id="rId13" w:history="1">
         <w:r>
           <w:rPr>
             <w:rStyle w:val="Hyperlink"/>
@@ -813,8 +2473,16 @@
           <w:ilvl w:val="1"/>
           <w:numId w:val="1"/>
         </w:numPr>
-      </w:pPr>
-      <w:r>
+        <w:rPr>
+          <w:b/>
+          <w:i/>
+        </w:rPr>
+      </w:pPr>
+      <w:r>
+        <w:rPr>
+          <w:b/>
+          <w:i/>
+        </w:rPr>
         <w:t>Overview of tools/methodology used in LunarGNSS project</w:t>
       </w:r>
     </w:p>
@@ -825,8 +2493,16 @@
           <w:ilvl w:val="1"/>
           <w:numId w:val="1"/>
         </w:numPr>
-      </w:pPr>
-      <w:r>
+        <w:rPr>
+          <w:b/>
+          <w:i/>
+        </w:rPr>
+      </w:pPr>
+      <w:r>
+        <w:rPr>
+          <w:b/>
+          <w:i/>
+        </w:rPr>
         <w:t>Final results of LunarGNSS study</w:t>
       </w:r>
     </w:p>
@@ -837,8 +2513,16 @@
           <w:ilvl w:val="2"/>
           <w:numId w:val="1"/>
         </w:numPr>
-      </w:pPr>
-      <w:r>
+        <w:rPr>
+          <w:b/>
+          <w:i/>
+        </w:rPr>
+      </w:pPr>
+      <w:r>
+        <w:rPr>
+          <w:b/>
+          <w:i/>
+        </w:rPr>
         <w:t>Expected environment characteristics</w:t>
       </w:r>
     </w:p>
@@ -849,8 +2533,16 @@
           <w:ilvl w:val="2"/>
           <w:numId w:val="1"/>
         </w:numPr>
-      </w:pPr>
-      <w:r>
+        <w:rPr>
+          <w:b/>
+          <w:i/>
+        </w:rPr>
+      </w:pPr>
+      <w:r>
+        <w:rPr>
+          <w:b/>
+          <w:i/>
+        </w:rPr>
         <w:t>GNSS based nav performance achievable with proposed nav system architecture</w:t>
       </w:r>
     </w:p>
@@ -877,7 +2569,7 @@
           <w:numId w:val="1"/>
         </w:numPr>
       </w:pPr>
-      <w:hyperlink r:id="rId13" w:history="1">
+      <w:hyperlink r:id="rId14" w:history="1">
         <w:r>
           <w:rPr>
             <w:rStyle w:val="Hyperlink"/>
@@ -893,8 +2585,16 @@
           <w:ilvl w:val="1"/>
           <w:numId w:val="1"/>
         </w:numPr>
-      </w:pPr>
-      <w:r>
+        <w:rPr>
+          <w:b/>
+          <w:i/>
+        </w:rPr>
+      </w:pPr>
+      <w:r>
+        <w:rPr>
+          <w:b/>
+          <w:i/>
+        </w:rPr>
         <w:t>Carrier to noise ratio levels as low as 10 to 15 dBHz</w:t>
       </w:r>
     </w:p>
@@ -905,81 +2605,137 @@
           <w:ilvl w:val="1"/>
           <w:numId w:val="1"/>
         </w:numPr>
-      </w:pPr>
-      <w:r>
+        <w:rPr>
+          <w:b/>
+          <w:i/>
+        </w:rPr>
+      </w:pPr>
+      <w:r>
+        <w:rPr>
+          <w:b/>
+          <w:i/>
+        </w:rPr>
+        <w:t>Investigate mission phases</w:t>
+      </w:r>
+    </w:p>
+    <w:p>
+      <w:pPr>
+        <w:pStyle w:val="ListParagraph"/>
+        <w:numPr>
+          <w:ilvl w:val="2"/>
+          <w:numId w:val="1"/>
+        </w:numPr>
+        <w:rPr>
+          <w:b/>
+          <w:i/>
+        </w:rPr>
+      </w:pPr>
+      <w:r>
+        <w:rPr>
+          <w:b/>
+          <w:i/>
+        </w:rPr>
+        <w:t>Transfer orbit</w:t>
+      </w:r>
+    </w:p>
+    <w:p>
+      <w:pPr>
+        <w:pStyle w:val="ListParagraph"/>
+        <w:numPr>
+          <w:ilvl w:val="2"/>
+          <w:numId w:val="1"/>
+        </w:numPr>
+        <w:rPr>
+          <w:b/>
+          <w:i/>
+        </w:rPr>
+      </w:pPr>
+      <w:r>
+        <w:rPr>
+          <w:b/>
+          <w:i/>
+        </w:rPr>
+        <w:t>LLO</w:t>
+      </w:r>
+    </w:p>
+    <w:p>
+      <w:pPr>
+        <w:pStyle w:val="ListParagraph"/>
+        <w:numPr>
+          <w:ilvl w:val="2"/>
+          <w:numId w:val="1"/>
+        </w:numPr>
+        <w:rPr>
+          <w:b/>
+          <w:i/>
+        </w:rPr>
+      </w:pPr>
+      <w:r>
+        <w:rPr>
+          <w:b/>
+          <w:i/>
+        </w:rPr>
+        <w:t>Lunar ascent/descent</w:t>
+      </w:r>
+    </w:p>
+    <w:p>
+      <w:pPr>
+        <w:pStyle w:val="ListParagraph"/>
+        <w:numPr>
+          <w:ilvl w:val="2"/>
+          <w:numId w:val="1"/>
+        </w:numPr>
+        <w:rPr>
+          <w:b/>
+          <w:i/>
+        </w:rPr>
+      </w:pPr>
+      <w:r>
+        <w:rPr>
+          <w:b/>
+          <w:i/>
+        </w:rPr>
+        <w:t>Surface operations</w:t>
+      </w:r>
+    </w:p>
+    <w:p>
+      <w:pPr>
+        <w:pStyle w:val="ListParagraph"/>
+        <w:numPr>
+          <w:ilvl w:val="2"/>
+          <w:numId w:val="1"/>
+        </w:numPr>
+        <w:rPr>
+          <w:b/>
+          <w:i/>
+        </w:rPr>
+      </w:pPr>
+      <w:r>
+        <w:rPr>
+          <w:b/>
+          <w:i/>
+        </w:rPr>
+        <w:t>Nav at L1&amp;L2</w:t>
+      </w:r>
+    </w:p>
+    <w:p>
+      <w:pPr>
+        <w:pStyle w:val="ListParagraph"/>
+        <w:numPr>
+          <w:ilvl w:val="1"/>
+          <w:numId w:val="1"/>
+        </w:numPr>
+        <w:rPr>
+          <w:b/>
+          <w:i/>
+        </w:rPr>
+      </w:pPr>
+      <w:r>
+        <w:rPr>
+          <w:b/>
+          <w:i/>
+        </w:rPr>
         <w:lastRenderedPageBreak/>
-        <w:t>Investigate mission phases</w:t>
-      </w:r>
-    </w:p>
-    <w:p>
-      <w:pPr>
-        <w:pStyle w:val="ListParagraph"/>
-        <w:numPr>
-          <w:ilvl w:val="2"/>
-          <w:numId w:val="1"/>
-        </w:numPr>
-      </w:pPr>
-      <w:r>
-        <w:t>Transfer orbit</w:t>
-      </w:r>
-    </w:p>
-    <w:p>
-      <w:pPr>
-        <w:pStyle w:val="ListParagraph"/>
-        <w:numPr>
-          <w:ilvl w:val="2"/>
-          <w:numId w:val="1"/>
-        </w:numPr>
-      </w:pPr>
-      <w:r>
-        <w:t>LLO</w:t>
-      </w:r>
-    </w:p>
-    <w:p>
-      <w:pPr>
-        <w:pStyle w:val="ListParagraph"/>
-        <w:numPr>
-          <w:ilvl w:val="2"/>
-          <w:numId w:val="1"/>
-        </w:numPr>
-      </w:pPr>
-      <w:r>
-        <w:t>Lunar ascent/descent</w:t>
-      </w:r>
-    </w:p>
-    <w:p>
-      <w:pPr>
-        <w:pStyle w:val="ListParagraph"/>
-        <w:numPr>
-          <w:ilvl w:val="2"/>
-          <w:numId w:val="1"/>
-        </w:numPr>
-      </w:pPr>
-      <w:r>
-        <w:t>Surface operations</w:t>
-      </w:r>
-    </w:p>
-    <w:p>
-      <w:pPr>
-        <w:pStyle w:val="ListParagraph"/>
-        <w:numPr>
-          <w:ilvl w:val="2"/>
-          <w:numId w:val="1"/>
-        </w:numPr>
-      </w:pPr>
-      <w:r>
-        <w:t>Nav at L1&amp;L2</w:t>
-      </w:r>
-    </w:p>
-    <w:p>
-      <w:pPr>
-        <w:pStyle w:val="ListParagraph"/>
-        <w:numPr>
-          <w:ilvl w:val="1"/>
-          <w:numId w:val="1"/>
-        </w:numPr>
-      </w:pPr>
-      <w:r>
         <w:t>Suggest GNSS receiver architecture</w:t>
       </w:r>
     </w:p>
@@ -990,8 +2746,16 @@
           <w:ilvl w:val="2"/>
           <w:numId w:val="1"/>
         </w:numPr>
-      </w:pPr>
-      <w:r>
+        <w:rPr>
+          <w:b/>
+          <w:i/>
+        </w:rPr>
+      </w:pPr>
+      <w:r>
+        <w:rPr>
+          <w:b/>
+          <w:i/>
+        </w:rPr>
         <w:t>Snapshot receiver w/ limited ground station aiding to help with/substitute info from nav message</w:t>
       </w:r>
     </w:p>
@@ -1002,8 +2766,16 @@
           <w:ilvl w:val="2"/>
           <w:numId w:val="1"/>
         </w:numPr>
-      </w:pPr>
-      <w:r>
+        <w:rPr>
+          <w:b/>
+          <w:i/>
+        </w:rPr>
+      </w:pPr>
+      <w:r>
+        <w:rPr>
+          <w:b/>
+          <w:i/>
+        </w:rPr>
         <w:t>Integration with other sensors required for ascent/descent and LLO (INS and Radar altimeter)</w:t>
       </w:r>
     </w:p>
@@ -1014,8 +2786,16 @@
           <w:ilvl w:val="1"/>
           <w:numId w:val="1"/>
         </w:numPr>
-      </w:pPr>
-      <w:r>
+        <w:rPr>
+          <w:b/>
+          <w:i/>
+        </w:rPr>
+      </w:pPr>
+      <w:r>
+        <w:rPr>
+          <w:b/>
+          <w:i/>
+        </w:rPr>
         <w:t>Build off of on-board navigation propagator, includes kinematic model during outages</w:t>
       </w:r>
     </w:p>
@@ -1026,8 +2806,16 @@
           <w:ilvl w:val="1"/>
           <w:numId w:val="1"/>
         </w:numPr>
-      </w:pPr>
-      <w:r>
+        <w:rPr>
+          <w:b/>
+          <w:i/>
+        </w:rPr>
+      </w:pPr>
+      <w:r>
+        <w:rPr>
+          <w:b/>
+          <w:i/>
+        </w:rPr>
         <w:t>Mission date has slight effect on performance</w:t>
       </w:r>
     </w:p>
@@ -1038,8 +2826,16 @@
           <w:ilvl w:val="1"/>
           <w:numId w:val="1"/>
         </w:numPr>
-      </w:pPr>
-      <w:r>
+        <w:rPr>
+          <w:b/>
+          <w:i/>
+        </w:rPr>
+      </w:pPr>
+      <w:r>
+        <w:rPr>
+          <w:b/>
+          <w:i/>
+        </w:rPr>
         <w:t>Single steerable high gain antenna considered baseline for study</w:t>
       </w:r>
     </w:p>
@@ -1050,8 +2846,16 @@
           <w:ilvl w:val="1"/>
           <w:numId w:val="1"/>
         </w:numPr>
-      </w:pPr>
-      <w:r>
+        <w:rPr>
+          <w:b/>
+          <w:i/>
+        </w:rPr>
+      </w:pPr>
+      <w:r>
+        <w:rPr>
+          <w:b/>
+          <w:i/>
+        </w:rPr>
         <w:t>Developed snapshot receiver sim in matlab</w:t>
       </w:r>
     </w:p>
@@ -1062,8 +2866,16 @@
           <w:ilvl w:val="2"/>
           <w:numId w:val="1"/>
         </w:numPr>
-      </w:pPr>
-      <w:r>
+        <w:rPr>
+          <w:b/>
+          <w:i/>
+        </w:rPr>
+      </w:pPr>
+      <w:r>
+        <w:rPr>
+          <w:b/>
+          <w:i/>
+        </w:rPr>
         <w:t xml:space="preserve">Start with GPS L1 C/A signal then data-less pilot signals of Galileo E1 C and Galileo E5-Q/b-Q services </w:t>
       </w:r>
     </w:p>
@@ -1074,8 +2886,16 @@
           <w:ilvl w:val="1"/>
           <w:numId w:val="1"/>
         </w:numPr>
-      </w:pPr>
-      <w:r>
+        <w:rPr>
+          <w:b/>
+          <w:i/>
+        </w:rPr>
+      </w:pPr>
+      <w:r>
+        <w:rPr>
+          <w:b/>
+          <w:i/>
+        </w:rPr>
         <w:t>Suggested receiver concept relies on ground station aide or update from INS</w:t>
       </w:r>
     </w:p>
@@ -1086,8 +2906,16 @@
           <w:ilvl w:val="1"/>
           <w:numId w:val="1"/>
         </w:numPr>
-      </w:pPr>
-      <w:r>
+        <w:rPr>
+          <w:b/>
+          <w:i/>
+        </w:rPr>
+      </w:pPr>
+      <w:r>
+        <w:rPr>
+          <w:b/>
+          <w:i/>
+        </w:rPr>
         <w:t>Important for low-thrust missions</w:t>
       </w:r>
     </w:p>
@@ -1114,7 +2942,7 @@
           <w:numId w:val="1"/>
         </w:numPr>
       </w:pPr>
-      <w:hyperlink r:id="rId14" w:history="1">
+      <w:hyperlink r:id="rId15" w:history="1">
         <w:r>
           <w:rPr>
             <w:rStyle w:val="Hyperlink"/>
@@ -1130,8 +2958,16 @@
           <w:ilvl w:val="1"/>
           <w:numId w:val="1"/>
         </w:numPr>
-      </w:pPr>
-      <w:r>
+        <w:rPr>
+          <w:b/>
+          <w:i/>
+        </w:rPr>
+      </w:pPr>
+      <w:r>
+        <w:rPr>
+          <w:b/>
+          <w:i/>
+        </w:rPr>
         <w:t>Adaptive orbital filter to aid GNSS acquisition/tracking</w:t>
       </w:r>
     </w:p>
@@ -1142,8 +2978,16 @@
           <w:ilvl w:val="1"/>
           <w:numId w:val="1"/>
         </w:numPr>
-      </w:pPr>
-      <w:r>
+        <w:rPr>
+          <w:b/>
+          <w:i/>
+        </w:rPr>
+      </w:pPr>
+      <w:r>
+        <w:rPr>
+          <w:b/>
+          <w:i/>
+        </w:rPr>
         <w:t>Describes orbit filter architecture</w:t>
       </w:r>
     </w:p>
@@ -1154,39 +2998,18 @@
           <w:ilvl w:val="1"/>
           <w:numId w:val="1"/>
         </w:numPr>
-      </w:pPr>
-      <w:r>
+        <w:rPr>
+          <w:b/>
+          <w:i/>
+        </w:rPr>
+      </w:pPr>
+      <w:r>
+        <w:rPr>
+          <w:b/>
+          <w:i/>
+        </w:rPr>
         <w:t>Tested with sprient GSS 8000 full constellation simulator for a highly elliptical MTO</w:t>
       </w:r>
-    </w:p>
-    <w:p>
-      <w:pPr>
-        <w:pStyle w:val="ListParagraph"/>
-        <w:numPr>
-          <w:ilvl w:val="0"/>
-          <w:numId w:val="1"/>
-        </w:numPr>
-      </w:pPr>
-      <w:r>
-        <w:t>Navigator GPS Receiver for fast acquisition and weak signal space applications</w:t>
-      </w:r>
-    </w:p>
-    <w:p>
-      <w:pPr>
-        <w:pStyle w:val="ListParagraph"/>
-        <w:numPr>
-          <w:ilvl w:val="1"/>
-          <w:numId w:val="1"/>
-        </w:numPr>
-      </w:pPr>
-      <w:hyperlink r:id="rId15" w:history="1">
-        <w:r>
-          <w:rPr>
-            <w:rStyle w:val="Hyperlink"/>
-          </w:rPr>
-          <w:t>http://www.emergentspace.com/assets/1/7/2004ionnavigatorpaper.pdf</w:t>
-        </w:r>
-      </w:hyperlink>
     </w:p>
     <w:p>
       <w:pPr>
@@ -1262,7 +3085,7 @@
   <w:abstractNum w:abstractNumId="0" w15:restartNumberingAfterBreak="0">
     <w:nsid w:val="29A316B9"/>
     <w:multiLevelType w:val="hybridMultilevel"/>
-    <w:tmpl w:val="4080C0C4"/>
+    <w:tmpl w:val="91863722"/>
     <w:lvl w:ilvl="0" w:tplc="0409000F">
       <w:start w:val="1"/>
       <w:numFmt w:val="decimal"/>
@@ -1302,7 +3125,7 @@
         <w:ind w:left="2880" w:hanging="360"/>
       </w:pPr>
     </w:lvl>
-    <w:lvl w:ilvl="4" w:tplc="04090019" w:tentative="1">
+    <w:lvl w:ilvl="4" w:tplc="04090019">
       <w:start w:val="1"/>
       <w:numFmt w:val="lowerLetter"/>
       <w:lvlText w:val="%5."/>
@@ -1311,7 +3134,7 @@
         <w:ind w:left="3600" w:hanging="360"/>
       </w:pPr>
     </w:lvl>
-    <w:lvl w:ilvl="5" w:tplc="0409001B" w:tentative="1">
+    <w:lvl w:ilvl="5" w:tplc="0409001B">
       <w:start w:val="1"/>
       <w:numFmt w:val="lowerRoman"/>
       <w:lvlText w:val="%6."/>
@@ -1320,7 +3143,7 @@
         <w:ind w:left="4320" w:hanging="180"/>
       </w:pPr>
     </w:lvl>
-    <w:lvl w:ilvl="6" w:tplc="0409000F" w:tentative="1">
+    <w:lvl w:ilvl="6" w:tplc="0409000F">
       <w:start w:val="1"/>
       <w:numFmt w:val="decimal"/>
       <w:lvlText w:val="%7."/>
@@ -1329,7 +3152,7 @@
         <w:ind w:left="5040" w:hanging="360"/>
       </w:pPr>
     </w:lvl>
-    <w:lvl w:ilvl="7" w:tplc="04090019" w:tentative="1">
+    <w:lvl w:ilvl="7" w:tplc="04090019">
       <w:start w:val="1"/>
       <w:numFmt w:val="lowerLetter"/>
       <w:lvlText w:val="%8."/>
@@ -1338,7 +3161,7 @@
         <w:ind w:left="5760" w:hanging="360"/>
       </w:pPr>
     </w:lvl>
-    <w:lvl w:ilvl="8" w:tplc="0409001B" w:tentative="1">
+    <w:lvl w:ilvl="8" w:tplc="0409001B">
       <w:start w:val="1"/>
       <w:numFmt w:val="lowerRoman"/>
       <w:lvlText w:val="%9."/>
@@ -1752,7 +3575,6 @@
   <w:style w:type="character" w:default="1" w:styleId="DefaultParagraphFont">
     <w:name w:val="Default Paragraph Font"/>
     <w:uiPriority w:val="1"/>
-    <w:semiHidden/>
     <w:unhideWhenUsed/>
   </w:style>
   <w:style w:type="table" w:default="1" w:styleId="TableNormal">

</xml_diff>